<commit_message>
add data table at background, use case
</commit_message>
<xml_diff>
--- a/Proposal E-Canteen.docx
+++ b/Proposal E-Canteen.docx
@@ -68,12 +68,12 @@
           <wp:inline distB="114300" distT="114300" distL="114300" distR="114300">
             <wp:extent cx="2496975" cy="688821"/>
             <wp:effectExtent b="0" l="0" r="0" t="0"/>
-            <wp:docPr id="2" name="image5.png"/>
+            <wp:docPr id="2" name="image8.png"/>
             <a:graphic>
               <a:graphicData uri="http://schemas.openxmlformats.org/drawingml/2006/picture">
                 <pic:pic>
                   <pic:nvPicPr>
-                    <pic:cNvPr id="0" name="image5.png"/>
+                    <pic:cNvPr id="0" name="image8.png"/>
                     <pic:cNvPicPr preferRelativeResize="0"/>
                   </pic:nvPicPr>
                   <pic:blipFill>
@@ -265,12 +265,12 @@
           <wp:inline distB="114300" distT="114300" distL="114300" distR="114300">
             <wp:extent cx="2221869" cy="2203805"/>
             <wp:effectExtent b="0" l="0" r="0" t="0"/>
-            <wp:docPr id="1" name="image1.png"/>
+            <wp:docPr id="1" name="image2.png"/>
             <a:graphic>
               <a:graphicData uri="http://schemas.openxmlformats.org/drawingml/2006/picture">
                 <pic:pic>
                   <pic:nvPicPr>
-                    <pic:cNvPr id="0" name="image1.png"/>
+                    <pic:cNvPr id="0" name="image2.png"/>
                     <pic:cNvPicPr preferRelativeResize="0"/>
                   </pic:nvPicPr>
                   <pic:blipFill>
@@ -523,12 +523,12 @@
                 <wp:inline distB="0" distT="0" distL="114300" distR="114300">
                   <wp:extent cx="790575" cy="829310"/>
                   <wp:effectExtent b="0" l="0" r="0" t="0"/>
-                  <wp:docPr descr="logo_hitam_thok copy" id="5" name="image4.png"/>
+                  <wp:docPr descr="logo_hitam_thok copy" id="6" name="image1.png"/>
                   <a:graphic>
                     <a:graphicData uri="http://schemas.openxmlformats.org/drawingml/2006/picture">
                       <pic:pic>
                         <pic:nvPicPr>
-                          <pic:cNvPr descr="logo_hitam_thok copy" id="0" name="image4.png"/>
+                          <pic:cNvPr descr="logo_hitam_thok copy" id="0" name="image1.png"/>
                           <pic:cNvPicPr preferRelativeResize="0"/>
                         </pic:nvPicPr>
                         <pic:blipFill>
@@ -765,12 +765,12 @@
                 <wp:inline distB="0" distT="0" distL="114300" distR="114300">
                   <wp:extent cx="838200" cy="905510"/>
                   <wp:effectExtent b="0" l="0" r="0" t="0"/>
-                  <wp:docPr descr="LOGO ISO BERWARNA" id="7" name="image3.jpg"/>
+                  <wp:docPr descr="LOGO ISO BERWARNA" id="8" name="image5.jpg"/>
                   <a:graphic>
                     <a:graphicData uri="http://schemas.openxmlformats.org/drawingml/2006/picture">
                       <pic:pic>
                         <pic:nvPicPr>
-                          <pic:cNvPr descr="LOGO ISO BERWARNA" id="0" name="image3.jpg"/>
+                          <pic:cNvPr descr="LOGO ISO BERWARNA" id="0" name="image5.jpg"/>
                           <pic:cNvPicPr preferRelativeResize="0"/>
                         </pic:nvPicPr>
                         <pic:blipFill>
@@ -960,7 +960,7 @@
           <w:szCs w:val="24"/>
           <w:rtl w:val="0"/>
         </w:rPr>
-        <w:t xml:space="preserve">We write this letter to you on behalf of Politeknik Negeri Malang especially Jurusan Teknologi Informasi. It has come to my knowledge that you need some application that helps the canteen business in Politeknik Negeri Malang to be more optimal. It would be our pleasure to inform you that we created an “</w:t>
+        <w:t xml:space="preserve">We write this letter to you on behalf of Politeknik Negeri Malang, especially Jurusan Teknologi Informasi. It has come to my knowledge that you need some application that helps the canteen business in Politeknik Negeri Malang to be more optimal. It would be our pleasure to inform you that we created an “</w:t>
       </w:r>
       <w:r>
         <w:rPr>
@@ -1101,7 +1101,7 @@
         <w:tab/>
         <w:tab/>
         <w:tab/>
-        <w:t xml:space="preserve">Malang, …. September 2021</w:t>
+        <w:t xml:space="preserve">Malang, 4 October 2021</w:t>
       </w:r>
     </w:p>
     <w:p>
@@ -1150,7 +1150,7 @@
         </w:rPr>
         <w:tab/>
         <w:tab/>
-        <w:t xml:space="preserve">Team ... Project 3 </w:t>
+        <w:t xml:space="preserve">Team 2,  Project 3 </w:t>
       </w:r>
     </w:p>
     <w:p>
@@ -1184,15 +1184,1693 @@
     <w:p>
       <w:pPr>
         <w:pStyle w:val="Heading3"/>
-        <w:rPr/>
+        <w:jc w:val="both"/>
+        <w:rPr>
+          <w:rFonts w:ascii="Times New Roman" w:cs="Times New Roman" w:eastAsia="Times New Roman" w:hAnsi="Times New Roman"/>
+        </w:rPr>
       </w:pPr>
       <w:bookmarkStart w:colFirst="0" w:colLast="0" w:name="_uyuple3ufe06" w:id="1"/>
       <w:bookmarkEnd w:id="1"/>
       <w:r>
         <w:rPr>
-          <w:rtl w:val="0"/>
-        </w:rPr>
-        <w:t xml:space="preserve">Daftar isi</w:t>
+          <w:rFonts w:ascii="Times New Roman" w:cs="Times New Roman" w:eastAsia="Times New Roman" w:hAnsi="Times New Roman"/>
+          <w:rtl w:val="0"/>
+        </w:rPr>
+        <w:t xml:space="preserve">Table of contents</w:t>
+      </w:r>
+      <w:r>
+        <w:rPr>
+          <w:rFonts w:ascii="Times New Roman" w:cs="Times New Roman" w:eastAsia="Times New Roman" w:hAnsi="Times New Roman"/>
+          <w:rtl w:val="0"/>
+        </w:rPr>
+        <w:t xml:space="preserve"> </w:t>
+      </w:r>
+    </w:p>
+    <w:p>
+      <w:pPr>
+        <w:rPr/>
+      </w:pPr>
+      <w:r>
+        <w:rPr>
+          <w:rtl w:val="0"/>
+        </w:rPr>
+      </w:r>
+    </w:p>
+    <w:sdt>
+      <w:sdtPr>
+        <w:docPartObj>
+          <w:docPartGallery w:val="Table of Contents"/>
+          <w:docPartUnique w:val="1"/>
+        </w:docPartObj>
+      </w:sdtPr>
+      <w:sdtContent>
+        <w:p>
+          <w:pPr>
+            <w:tabs>
+              <w:tab w:val="right" w:pos="9025.511811023624"/>
+            </w:tabs>
+            <w:spacing w:before="80" w:line="240" w:lineRule="auto"/>
+            <w:ind w:left="0" w:firstLine="0"/>
+            <w:rPr>
+              <w:rFonts w:ascii="Arial" w:cs="Arial" w:eastAsia="Arial" w:hAnsi="Arial"/>
+              <w:b w:val="1"/>
+              <w:i w:val="0"/>
+              <w:smallCaps w:val="0"/>
+              <w:strike w:val="0"/>
+              <w:color w:val="434343"/>
+              <w:sz w:val="22"/>
+              <w:szCs w:val="22"/>
+              <w:u w:val="none"/>
+              <w:shd w:fill="auto" w:val="clear"/>
+              <w:vertAlign w:val="baseline"/>
+            </w:rPr>
+          </w:pPr>
+          <w:r>
+            <w:fldChar w:fldCharType="begin"/>
+            <w:instrText xml:space="preserve"> TOC \h \u \z </w:instrText>
+            <w:fldChar w:fldCharType="separate"/>
+          </w:r>
+          <w:hyperlink w:anchor="_bejndbkwd6vr">
+            <w:r>
+              <w:rPr>
+                <w:rFonts w:ascii="Arial" w:cs="Arial" w:eastAsia="Arial" w:hAnsi="Arial"/>
+                <w:b w:val="1"/>
+                <w:i w:val="0"/>
+                <w:smallCaps w:val="0"/>
+                <w:strike w:val="0"/>
+                <w:color w:val="434343"/>
+                <w:sz w:val="22"/>
+                <w:szCs w:val="22"/>
+                <w:u w:val="none"/>
+                <w:shd w:fill="auto" w:val="clear"/>
+                <w:vertAlign w:val="baseline"/>
+                <w:rtl w:val="0"/>
+              </w:rPr>
+              <w:t xml:space="preserve">Application Offer Letter</w:t>
+            </w:r>
+          </w:hyperlink>
+          <w:r>
+            <w:rPr>
+              <w:rFonts w:ascii="Arial" w:cs="Arial" w:eastAsia="Arial" w:hAnsi="Arial"/>
+              <w:b w:val="1"/>
+              <w:i w:val="0"/>
+              <w:smallCaps w:val="0"/>
+              <w:strike w:val="0"/>
+              <w:color w:val="434343"/>
+              <w:sz w:val="22"/>
+              <w:szCs w:val="22"/>
+              <w:u w:val="none"/>
+              <w:shd w:fill="auto" w:val="clear"/>
+              <w:vertAlign w:val="baseline"/>
+              <w:rtl w:val="0"/>
+            </w:rPr>
+            <w:tab/>
+          </w:r>
+          <w:r>
+            <w:fldChar w:fldCharType="begin"/>
+            <w:instrText xml:space="preserve"> PAGEREF _bejndbkwd6vr \h </w:instrText>
+            <w:fldChar w:fldCharType="separate"/>
+          </w:r>
+          <w:r>
+            <w:rPr>
+              <w:rFonts w:ascii="Arial" w:cs="Arial" w:eastAsia="Arial" w:hAnsi="Arial"/>
+              <w:b w:val="1"/>
+              <w:i w:val="0"/>
+              <w:smallCaps w:val="0"/>
+              <w:strike w:val="0"/>
+              <w:color w:val="434343"/>
+              <w:sz w:val="22"/>
+              <w:szCs w:val="22"/>
+              <w:u w:val="none"/>
+              <w:shd w:fill="auto" w:val="clear"/>
+              <w:vertAlign w:val="baseline"/>
+              <w:rtl w:val="0"/>
+            </w:rPr>
+            <w:t xml:space="preserve">2</w:t>
+          </w:r>
+          <w:r>
+            <w:fldChar w:fldCharType="end"/>
+          </w:r>
+          <w:r>
+            <w:rPr>
+              <w:rtl w:val="0"/>
+            </w:rPr>
+          </w:r>
+        </w:p>
+        <w:p>
+          <w:pPr>
+            <w:tabs>
+              <w:tab w:val="right" w:pos="9025.511811023624"/>
+            </w:tabs>
+            <w:spacing w:before="200" w:line="240" w:lineRule="auto"/>
+            <w:ind w:left="0" w:firstLine="0"/>
+            <w:rPr>
+              <w:rFonts w:ascii="Arial" w:cs="Arial" w:eastAsia="Arial" w:hAnsi="Arial"/>
+              <w:b w:val="1"/>
+              <w:i w:val="0"/>
+              <w:smallCaps w:val="0"/>
+              <w:strike w:val="0"/>
+              <w:color w:val="434343"/>
+              <w:sz w:val="22"/>
+              <w:szCs w:val="22"/>
+              <w:u w:val="none"/>
+              <w:shd w:fill="auto" w:val="clear"/>
+              <w:vertAlign w:val="baseline"/>
+            </w:rPr>
+          </w:pPr>
+          <w:hyperlink w:anchor="_uyuple3ufe06">
+            <w:r>
+              <w:rPr>
+                <w:rFonts w:ascii="Arial" w:cs="Arial" w:eastAsia="Arial" w:hAnsi="Arial"/>
+                <w:b w:val="1"/>
+                <w:i w:val="0"/>
+                <w:smallCaps w:val="0"/>
+                <w:strike w:val="0"/>
+                <w:color w:val="434343"/>
+                <w:sz w:val="22"/>
+                <w:szCs w:val="22"/>
+                <w:u w:val="none"/>
+                <w:shd w:fill="auto" w:val="clear"/>
+                <w:vertAlign w:val="baseline"/>
+                <w:rtl w:val="0"/>
+              </w:rPr>
+              <w:t xml:space="preserve">Table of contents</w:t>
+            </w:r>
+          </w:hyperlink>
+          <w:r>
+            <w:rPr>
+              <w:rFonts w:ascii="Arial" w:cs="Arial" w:eastAsia="Arial" w:hAnsi="Arial"/>
+              <w:b w:val="1"/>
+              <w:i w:val="0"/>
+              <w:smallCaps w:val="0"/>
+              <w:strike w:val="0"/>
+              <w:color w:val="434343"/>
+              <w:sz w:val="22"/>
+              <w:szCs w:val="22"/>
+              <w:u w:val="none"/>
+              <w:shd w:fill="auto" w:val="clear"/>
+              <w:vertAlign w:val="baseline"/>
+              <w:rtl w:val="0"/>
+            </w:rPr>
+            <w:tab/>
+          </w:r>
+          <w:r>
+            <w:fldChar w:fldCharType="begin"/>
+            <w:instrText xml:space="preserve"> PAGEREF _uyuple3ufe06 \h </w:instrText>
+            <w:fldChar w:fldCharType="separate"/>
+          </w:r>
+          <w:r>
+            <w:rPr>
+              <w:rFonts w:ascii="Arial" w:cs="Arial" w:eastAsia="Arial" w:hAnsi="Arial"/>
+              <w:b w:val="1"/>
+              <w:i w:val="0"/>
+              <w:smallCaps w:val="0"/>
+              <w:strike w:val="0"/>
+              <w:color w:val="434343"/>
+              <w:sz w:val="22"/>
+              <w:szCs w:val="22"/>
+              <w:u w:val="none"/>
+              <w:shd w:fill="auto" w:val="clear"/>
+              <w:vertAlign w:val="baseline"/>
+              <w:rtl w:val="0"/>
+            </w:rPr>
+            <w:t xml:space="preserve">3</w:t>
+          </w:r>
+          <w:r>
+            <w:fldChar w:fldCharType="end"/>
+          </w:r>
+          <w:r>
+            <w:rPr>
+              <w:rtl w:val="0"/>
+            </w:rPr>
+          </w:r>
+        </w:p>
+        <w:p>
+          <w:pPr>
+            <w:tabs>
+              <w:tab w:val="right" w:pos="9025.511811023624"/>
+            </w:tabs>
+            <w:spacing w:before="200" w:line="240" w:lineRule="auto"/>
+            <w:ind w:left="0" w:firstLine="0"/>
+            <w:rPr>
+              <w:rFonts w:ascii="Arial" w:cs="Arial" w:eastAsia="Arial" w:hAnsi="Arial"/>
+              <w:b w:val="1"/>
+              <w:i w:val="0"/>
+              <w:smallCaps w:val="0"/>
+              <w:strike w:val="0"/>
+              <w:color w:val="434343"/>
+              <w:sz w:val="22"/>
+              <w:szCs w:val="22"/>
+              <w:u w:val="none"/>
+              <w:shd w:fill="auto" w:val="clear"/>
+              <w:vertAlign w:val="baseline"/>
+            </w:rPr>
+          </w:pPr>
+          <w:hyperlink w:anchor="_594mbynkopx4">
+            <w:r>
+              <w:rPr>
+                <w:rFonts w:ascii="Arial" w:cs="Arial" w:eastAsia="Arial" w:hAnsi="Arial"/>
+                <w:b w:val="1"/>
+                <w:i w:val="0"/>
+                <w:smallCaps w:val="0"/>
+                <w:strike w:val="0"/>
+                <w:color w:val="434343"/>
+                <w:sz w:val="22"/>
+                <w:szCs w:val="22"/>
+                <w:u w:val="none"/>
+                <w:shd w:fill="auto" w:val="clear"/>
+                <w:vertAlign w:val="baseline"/>
+                <w:rtl w:val="0"/>
+              </w:rPr>
+              <w:t xml:space="preserve">CHAPTER 1</w:t>
+              <w:br w:type="textWrapping"/>
+              <w:t xml:space="preserve">PRELIMINARY</w:t>
+            </w:r>
+          </w:hyperlink>
+          <w:r>
+            <w:rPr>
+              <w:rFonts w:ascii="Arial" w:cs="Arial" w:eastAsia="Arial" w:hAnsi="Arial"/>
+              <w:b w:val="1"/>
+              <w:i w:val="0"/>
+              <w:smallCaps w:val="0"/>
+              <w:strike w:val="0"/>
+              <w:color w:val="434343"/>
+              <w:sz w:val="22"/>
+              <w:szCs w:val="22"/>
+              <w:u w:val="none"/>
+              <w:shd w:fill="auto" w:val="clear"/>
+              <w:vertAlign w:val="baseline"/>
+              <w:rtl w:val="0"/>
+            </w:rPr>
+            <w:tab/>
+          </w:r>
+          <w:r>
+            <w:fldChar w:fldCharType="begin"/>
+            <w:instrText xml:space="preserve"> PAGEREF _594mbynkopx4 \h </w:instrText>
+            <w:fldChar w:fldCharType="separate"/>
+          </w:r>
+          <w:r>
+            <w:rPr>
+              <w:rFonts w:ascii="Arial" w:cs="Arial" w:eastAsia="Arial" w:hAnsi="Arial"/>
+              <w:b w:val="1"/>
+              <w:i w:val="0"/>
+              <w:smallCaps w:val="0"/>
+              <w:strike w:val="0"/>
+              <w:color w:val="434343"/>
+              <w:sz w:val="22"/>
+              <w:szCs w:val="22"/>
+              <w:u w:val="none"/>
+              <w:shd w:fill="auto" w:val="clear"/>
+              <w:vertAlign w:val="baseline"/>
+              <w:rtl w:val="0"/>
+            </w:rPr>
+            <w:t xml:space="preserve">4</w:t>
+          </w:r>
+          <w:r>
+            <w:fldChar w:fldCharType="end"/>
+          </w:r>
+          <w:r>
+            <w:rPr>
+              <w:rtl w:val="0"/>
+            </w:rPr>
+          </w:r>
+        </w:p>
+        <w:p>
+          <w:pPr>
+            <w:tabs>
+              <w:tab w:val="right" w:pos="9025.511811023624"/>
+            </w:tabs>
+            <w:spacing w:before="60" w:line="240" w:lineRule="auto"/>
+            <w:ind w:left="360" w:firstLine="0"/>
+            <w:rPr>
+              <w:rFonts w:ascii="Arial" w:cs="Arial" w:eastAsia="Arial" w:hAnsi="Arial"/>
+              <w:b w:val="0"/>
+              <w:i w:val="0"/>
+              <w:smallCaps w:val="0"/>
+              <w:strike w:val="0"/>
+              <w:color w:val="434343"/>
+              <w:sz w:val="22"/>
+              <w:szCs w:val="22"/>
+              <w:u w:val="none"/>
+              <w:shd w:fill="auto" w:val="clear"/>
+              <w:vertAlign w:val="baseline"/>
+            </w:rPr>
+          </w:pPr>
+          <w:hyperlink w:anchor="_7idnfewdswf8">
+            <w:r>
+              <w:rPr>
+                <w:rFonts w:ascii="Arial" w:cs="Arial" w:eastAsia="Arial" w:hAnsi="Arial"/>
+                <w:b w:val="0"/>
+                <w:i w:val="0"/>
+                <w:smallCaps w:val="0"/>
+                <w:strike w:val="0"/>
+                <w:color w:val="434343"/>
+                <w:sz w:val="22"/>
+                <w:szCs w:val="22"/>
+                <w:u w:val="none"/>
+                <w:shd w:fill="auto" w:val="clear"/>
+                <w:vertAlign w:val="baseline"/>
+                <w:rtl w:val="0"/>
+              </w:rPr>
+              <w:t xml:space="preserve">Background</w:t>
+            </w:r>
+          </w:hyperlink>
+          <w:r>
+            <w:rPr>
+              <w:rFonts w:ascii="Arial" w:cs="Arial" w:eastAsia="Arial" w:hAnsi="Arial"/>
+              <w:b w:val="0"/>
+              <w:i w:val="0"/>
+              <w:smallCaps w:val="0"/>
+              <w:strike w:val="0"/>
+              <w:color w:val="434343"/>
+              <w:sz w:val="22"/>
+              <w:szCs w:val="22"/>
+              <w:u w:val="none"/>
+              <w:shd w:fill="auto" w:val="clear"/>
+              <w:vertAlign w:val="baseline"/>
+              <w:rtl w:val="0"/>
+            </w:rPr>
+            <w:tab/>
+          </w:r>
+          <w:r>
+            <w:fldChar w:fldCharType="begin"/>
+            <w:instrText xml:space="preserve"> PAGEREF _7idnfewdswf8 \h </w:instrText>
+            <w:fldChar w:fldCharType="separate"/>
+          </w:r>
+          <w:r>
+            <w:rPr>
+              <w:rFonts w:ascii="Arial" w:cs="Arial" w:eastAsia="Arial" w:hAnsi="Arial"/>
+              <w:b w:val="0"/>
+              <w:i w:val="0"/>
+              <w:smallCaps w:val="0"/>
+              <w:strike w:val="0"/>
+              <w:color w:val="434343"/>
+              <w:sz w:val="22"/>
+              <w:szCs w:val="22"/>
+              <w:u w:val="none"/>
+              <w:shd w:fill="auto" w:val="clear"/>
+              <w:vertAlign w:val="baseline"/>
+              <w:rtl w:val="0"/>
+            </w:rPr>
+            <w:t xml:space="preserve">4</w:t>
+          </w:r>
+          <w:r>
+            <w:fldChar w:fldCharType="end"/>
+          </w:r>
+          <w:r>
+            <w:rPr>
+              <w:rtl w:val="0"/>
+            </w:rPr>
+          </w:r>
+        </w:p>
+        <w:p>
+          <w:pPr>
+            <w:tabs>
+              <w:tab w:val="right" w:pos="9025.511811023624"/>
+            </w:tabs>
+            <w:spacing w:before="60" w:line="240" w:lineRule="auto"/>
+            <w:ind w:left="360" w:firstLine="0"/>
+            <w:rPr>
+              <w:rFonts w:ascii="Arial" w:cs="Arial" w:eastAsia="Arial" w:hAnsi="Arial"/>
+              <w:b w:val="0"/>
+              <w:i w:val="0"/>
+              <w:smallCaps w:val="0"/>
+              <w:strike w:val="0"/>
+              <w:color w:val="434343"/>
+              <w:sz w:val="22"/>
+              <w:szCs w:val="22"/>
+              <w:u w:val="none"/>
+              <w:shd w:fill="auto" w:val="clear"/>
+              <w:vertAlign w:val="baseline"/>
+            </w:rPr>
+          </w:pPr>
+          <w:hyperlink w:anchor="_t8kzylus44zl">
+            <w:r>
+              <w:rPr>
+                <w:rFonts w:ascii="Arial" w:cs="Arial" w:eastAsia="Arial" w:hAnsi="Arial"/>
+                <w:b w:val="0"/>
+                <w:i w:val="0"/>
+                <w:smallCaps w:val="0"/>
+                <w:strike w:val="0"/>
+                <w:color w:val="434343"/>
+                <w:sz w:val="22"/>
+                <w:szCs w:val="22"/>
+                <w:u w:val="none"/>
+                <w:shd w:fill="auto" w:val="clear"/>
+                <w:vertAlign w:val="baseline"/>
+                <w:rtl w:val="0"/>
+              </w:rPr>
+              <w:t xml:space="preserve">Purpose</w:t>
+            </w:r>
+          </w:hyperlink>
+          <w:r>
+            <w:rPr>
+              <w:rFonts w:ascii="Arial" w:cs="Arial" w:eastAsia="Arial" w:hAnsi="Arial"/>
+              <w:b w:val="0"/>
+              <w:i w:val="0"/>
+              <w:smallCaps w:val="0"/>
+              <w:strike w:val="0"/>
+              <w:color w:val="434343"/>
+              <w:sz w:val="22"/>
+              <w:szCs w:val="22"/>
+              <w:u w:val="none"/>
+              <w:shd w:fill="auto" w:val="clear"/>
+              <w:vertAlign w:val="baseline"/>
+              <w:rtl w:val="0"/>
+            </w:rPr>
+            <w:tab/>
+          </w:r>
+          <w:r>
+            <w:fldChar w:fldCharType="begin"/>
+            <w:instrText xml:space="preserve"> PAGEREF _t8kzylus44zl \h </w:instrText>
+            <w:fldChar w:fldCharType="separate"/>
+          </w:r>
+          <w:r>
+            <w:rPr>
+              <w:rFonts w:ascii="Arial" w:cs="Arial" w:eastAsia="Arial" w:hAnsi="Arial"/>
+              <w:b w:val="0"/>
+              <w:i w:val="0"/>
+              <w:smallCaps w:val="0"/>
+              <w:strike w:val="0"/>
+              <w:color w:val="434343"/>
+              <w:sz w:val="22"/>
+              <w:szCs w:val="22"/>
+              <w:u w:val="none"/>
+              <w:shd w:fill="auto" w:val="clear"/>
+              <w:vertAlign w:val="baseline"/>
+              <w:rtl w:val="0"/>
+            </w:rPr>
+            <w:t xml:space="preserve">5</w:t>
+          </w:r>
+          <w:r>
+            <w:fldChar w:fldCharType="end"/>
+          </w:r>
+          <w:r>
+            <w:rPr>
+              <w:rtl w:val="0"/>
+            </w:rPr>
+          </w:r>
+        </w:p>
+        <w:p>
+          <w:pPr>
+            <w:tabs>
+              <w:tab w:val="right" w:pos="9025.511811023624"/>
+            </w:tabs>
+            <w:spacing w:before="60" w:line="240" w:lineRule="auto"/>
+            <w:ind w:left="360" w:firstLine="0"/>
+            <w:rPr>
+              <w:rFonts w:ascii="Arial" w:cs="Arial" w:eastAsia="Arial" w:hAnsi="Arial"/>
+              <w:b w:val="0"/>
+              <w:i w:val="0"/>
+              <w:smallCaps w:val="0"/>
+              <w:strike w:val="0"/>
+              <w:color w:val="434343"/>
+              <w:sz w:val="22"/>
+              <w:szCs w:val="22"/>
+              <w:u w:val="none"/>
+              <w:shd w:fill="auto" w:val="clear"/>
+              <w:vertAlign w:val="baseline"/>
+            </w:rPr>
+          </w:pPr>
+          <w:hyperlink w:anchor="_3wpzk2te3qdt">
+            <w:r>
+              <w:rPr>
+                <w:rFonts w:ascii="Arial" w:cs="Arial" w:eastAsia="Arial" w:hAnsi="Arial"/>
+                <w:b w:val="0"/>
+                <w:i w:val="0"/>
+                <w:smallCaps w:val="0"/>
+                <w:strike w:val="0"/>
+                <w:color w:val="434343"/>
+                <w:sz w:val="22"/>
+                <w:szCs w:val="22"/>
+                <w:u w:val="none"/>
+                <w:shd w:fill="auto" w:val="clear"/>
+                <w:vertAlign w:val="baseline"/>
+                <w:rtl w:val="0"/>
+              </w:rPr>
+              <w:t xml:space="preserve">Benefit</w:t>
+            </w:r>
+          </w:hyperlink>
+          <w:r>
+            <w:rPr>
+              <w:rFonts w:ascii="Arial" w:cs="Arial" w:eastAsia="Arial" w:hAnsi="Arial"/>
+              <w:b w:val="0"/>
+              <w:i w:val="0"/>
+              <w:smallCaps w:val="0"/>
+              <w:strike w:val="0"/>
+              <w:color w:val="434343"/>
+              <w:sz w:val="22"/>
+              <w:szCs w:val="22"/>
+              <w:u w:val="none"/>
+              <w:shd w:fill="auto" w:val="clear"/>
+              <w:vertAlign w:val="baseline"/>
+              <w:rtl w:val="0"/>
+            </w:rPr>
+            <w:tab/>
+          </w:r>
+          <w:r>
+            <w:fldChar w:fldCharType="begin"/>
+            <w:instrText xml:space="preserve"> PAGEREF _3wpzk2te3qdt \h </w:instrText>
+            <w:fldChar w:fldCharType="separate"/>
+          </w:r>
+          <w:r>
+            <w:rPr>
+              <w:rFonts w:ascii="Arial" w:cs="Arial" w:eastAsia="Arial" w:hAnsi="Arial"/>
+              <w:b w:val="0"/>
+              <w:i w:val="0"/>
+              <w:smallCaps w:val="0"/>
+              <w:strike w:val="0"/>
+              <w:color w:val="434343"/>
+              <w:sz w:val="22"/>
+              <w:szCs w:val="22"/>
+              <w:u w:val="none"/>
+              <w:shd w:fill="auto" w:val="clear"/>
+              <w:vertAlign w:val="baseline"/>
+              <w:rtl w:val="0"/>
+            </w:rPr>
+            <w:t xml:space="preserve">5</w:t>
+          </w:r>
+          <w:r>
+            <w:fldChar w:fldCharType="end"/>
+          </w:r>
+          <w:r>
+            <w:rPr>
+              <w:rtl w:val="0"/>
+            </w:rPr>
+          </w:r>
+        </w:p>
+        <w:p>
+          <w:pPr>
+            <w:tabs>
+              <w:tab w:val="right" w:pos="9025.511811023624"/>
+            </w:tabs>
+            <w:spacing w:before="60" w:line="240" w:lineRule="auto"/>
+            <w:ind w:left="720" w:firstLine="0"/>
+            <w:rPr>
+              <w:rFonts w:ascii="Arial" w:cs="Arial" w:eastAsia="Arial" w:hAnsi="Arial"/>
+              <w:b w:val="0"/>
+              <w:i w:val="0"/>
+              <w:smallCaps w:val="0"/>
+              <w:strike w:val="0"/>
+              <w:color w:val="434343"/>
+              <w:sz w:val="22"/>
+              <w:szCs w:val="22"/>
+              <w:u w:val="none"/>
+              <w:shd w:fill="auto" w:val="clear"/>
+              <w:vertAlign w:val="baseline"/>
+            </w:rPr>
+          </w:pPr>
+          <w:hyperlink w:anchor="_4ossvqvpso99">
+            <w:r>
+              <w:rPr>
+                <w:rFonts w:ascii="Arial" w:cs="Arial" w:eastAsia="Arial" w:hAnsi="Arial"/>
+                <w:b w:val="0"/>
+                <w:i w:val="0"/>
+                <w:smallCaps w:val="0"/>
+                <w:strike w:val="0"/>
+                <w:color w:val="434343"/>
+                <w:sz w:val="22"/>
+                <w:szCs w:val="22"/>
+                <w:u w:val="none"/>
+                <w:shd w:fill="auto" w:val="clear"/>
+                <w:vertAlign w:val="baseline"/>
+                <w:rtl w:val="0"/>
+              </w:rPr>
+              <w:t xml:space="preserve">For Students</w:t>
+            </w:r>
+          </w:hyperlink>
+          <w:r>
+            <w:rPr>
+              <w:rFonts w:ascii="Arial" w:cs="Arial" w:eastAsia="Arial" w:hAnsi="Arial"/>
+              <w:b w:val="0"/>
+              <w:i w:val="0"/>
+              <w:smallCaps w:val="0"/>
+              <w:strike w:val="0"/>
+              <w:color w:val="434343"/>
+              <w:sz w:val="22"/>
+              <w:szCs w:val="22"/>
+              <w:u w:val="none"/>
+              <w:shd w:fill="auto" w:val="clear"/>
+              <w:vertAlign w:val="baseline"/>
+              <w:rtl w:val="0"/>
+            </w:rPr>
+            <w:tab/>
+          </w:r>
+          <w:r>
+            <w:fldChar w:fldCharType="begin"/>
+            <w:instrText xml:space="preserve"> PAGEREF _4ossvqvpso99 \h </w:instrText>
+            <w:fldChar w:fldCharType="separate"/>
+          </w:r>
+          <w:r>
+            <w:rPr>
+              <w:rFonts w:ascii="Arial" w:cs="Arial" w:eastAsia="Arial" w:hAnsi="Arial"/>
+              <w:b w:val="0"/>
+              <w:i w:val="0"/>
+              <w:smallCaps w:val="0"/>
+              <w:strike w:val="0"/>
+              <w:color w:val="434343"/>
+              <w:sz w:val="22"/>
+              <w:szCs w:val="22"/>
+              <w:u w:val="none"/>
+              <w:shd w:fill="auto" w:val="clear"/>
+              <w:vertAlign w:val="baseline"/>
+              <w:rtl w:val="0"/>
+            </w:rPr>
+            <w:t xml:space="preserve">5</w:t>
+          </w:r>
+          <w:r>
+            <w:fldChar w:fldCharType="end"/>
+          </w:r>
+          <w:r>
+            <w:rPr>
+              <w:rtl w:val="0"/>
+            </w:rPr>
+          </w:r>
+        </w:p>
+        <w:p>
+          <w:pPr>
+            <w:tabs>
+              <w:tab w:val="right" w:pos="9025.511811023624"/>
+            </w:tabs>
+            <w:spacing w:before="60" w:line="240" w:lineRule="auto"/>
+            <w:ind w:left="720" w:firstLine="0"/>
+            <w:rPr>
+              <w:rFonts w:ascii="Arial" w:cs="Arial" w:eastAsia="Arial" w:hAnsi="Arial"/>
+              <w:b w:val="0"/>
+              <w:i w:val="0"/>
+              <w:smallCaps w:val="0"/>
+              <w:strike w:val="0"/>
+              <w:color w:val="434343"/>
+              <w:sz w:val="22"/>
+              <w:szCs w:val="22"/>
+              <w:u w:val="none"/>
+              <w:shd w:fill="auto" w:val="clear"/>
+              <w:vertAlign w:val="baseline"/>
+            </w:rPr>
+          </w:pPr>
+          <w:hyperlink w:anchor="_zeh5apqmbixb">
+            <w:r>
+              <w:rPr>
+                <w:rFonts w:ascii="Arial" w:cs="Arial" w:eastAsia="Arial" w:hAnsi="Arial"/>
+                <w:b w:val="0"/>
+                <w:i w:val="0"/>
+                <w:smallCaps w:val="0"/>
+                <w:strike w:val="0"/>
+                <w:color w:val="434343"/>
+                <w:sz w:val="22"/>
+                <w:szCs w:val="22"/>
+                <w:u w:val="none"/>
+                <w:shd w:fill="auto" w:val="clear"/>
+                <w:vertAlign w:val="baseline"/>
+                <w:rtl w:val="0"/>
+              </w:rPr>
+              <w:t xml:space="preserve">For Seller</w:t>
+            </w:r>
+          </w:hyperlink>
+          <w:r>
+            <w:rPr>
+              <w:rFonts w:ascii="Arial" w:cs="Arial" w:eastAsia="Arial" w:hAnsi="Arial"/>
+              <w:b w:val="0"/>
+              <w:i w:val="0"/>
+              <w:smallCaps w:val="0"/>
+              <w:strike w:val="0"/>
+              <w:color w:val="434343"/>
+              <w:sz w:val="22"/>
+              <w:szCs w:val="22"/>
+              <w:u w:val="none"/>
+              <w:shd w:fill="auto" w:val="clear"/>
+              <w:vertAlign w:val="baseline"/>
+              <w:rtl w:val="0"/>
+            </w:rPr>
+            <w:tab/>
+          </w:r>
+          <w:r>
+            <w:fldChar w:fldCharType="begin"/>
+            <w:instrText xml:space="preserve"> PAGEREF _zeh5apqmbixb \h </w:instrText>
+            <w:fldChar w:fldCharType="separate"/>
+          </w:r>
+          <w:r>
+            <w:rPr>
+              <w:rFonts w:ascii="Arial" w:cs="Arial" w:eastAsia="Arial" w:hAnsi="Arial"/>
+              <w:b w:val="0"/>
+              <w:i w:val="0"/>
+              <w:smallCaps w:val="0"/>
+              <w:strike w:val="0"/>
+              <w:color w:val="434343"/>
+              <w:sz w:val="22"/>
+              <w:szCs w:val="22"/>
+              <w:u w:val="none"/>
+              <w:shd w:fill="auto" w:val="clear"/>
+              <w:vertAlign w:val="baseline"/>
+              <w:rtl w:val="0"/>
+            </w:rPr>
+            <w:t xml:space="preserve">5</w:t>
+          </w:r>
+          <w:r>
+            <w:fldChar w:fldCharType="end"/>
+          </w:r>
+          <w:r>
+            <w:rPr>
+              <w:rtl w:val="0"/>
+            </w:rPr>
+          </w:r>
+        </w:p>
+        <w:p>
+          <w:pPr>
+            <w:tabs>
+              <w:tab w:val="right" w:pos="9025.511811023624"/>
+            </w:tabs>
+            <w:spacing w:before="60" w:line="240" w:lineRule="auto"/>
+            <w:ind w:left="720" w:firstLine="0"/>
+            <w:rPr>
+              <w:rFonts w:ascii="Arial" w:cs="Arial" w:eastAsia="Arial" w:hAnsi="Arial"/>
+              <w:b w:val="0"/>
+              <w:i w:val="0"/>
+              <w:smallCaps w:val="0"/>
+              <w:strike w:val="0"/>
+              <w:color w:val="434343"/>
+              <w:sz w:val="22"/>
+              <w:szCs w:val="22"/>
+              <w:u w:val="none"/>
+              <w:shd w:fill="auto" w:val="clear"/>
+              <w:vertAlign w:val="baseline"/>
+            </w:rPr>
+          </w:pPr>
+          <w:hyperlink w:anchor="_y1356y4cw8ia">
+            <w:r>
+              <w:rPr>
+                <w:rFonts w:ascii="Arial" w:cs="Arial" w:eastAsia="Arial" w:hAnsi="Arial"/>
+                <w:b w:val="0"/>
+                <w:i w:val="0"/>
+                <w:smallCaps w:val="0"/>
+                <w:strike w:val="0"/>
+                <w:color w:val="434343"/>
+                <w:sz w:val="22"/>
+                <w:szCs w:val="22"/>
+                <w:u w:val="none"/>
+                <w:shd w:fill="auto" w:val="clear"/>
+                <w:vertAlign w:val="baseline"/>
+                <w:rtl w:val="0"/>
+              </w:rPr>
+              <w:t xml:space="preserve">For School or University</w:t>
+            </w:r>
+          </w:hyperlink>
+          <w:r>
+            <w:rPr>
+              <w:rFonts w:ascii="Arial" w:cs="Arial" w:eastAsia="Arial" w:hAnsi="Arial"/>
+              <w:b w:val="0"/>
+              <w:i w:val="0"/>
+              <w:smallCaps w:val="0"/>
+              <w:strike w:val="0"/>
+              <w:color w:val="434343"/>
+              <w:sz w:val="22"/>
+              <w:szCs w:val="22"/>
+              <w:u w:val="none"/>
+              <w:shd w:fill="auto" w:val="clear"/>
+              <w:vertAlign w:val="baseline"/>
+              <w:rtl w:val="0"/>
+            </w:rPr>
+            <w:tab/>
+          </w:r>
+          <w:r>
+            <w:fldChar w:fldCharType="begin"/>
+            <w:instrText xml:space="preserve"> PAGEREF _y1356y4cw8ia \h </w:instrText>
+            <w:fldChar w:fldCharType="separate"/>
+          </w:r>
+          <w:r>
+            <w:rPr>
+              <w:rFonts w:ascii="Arial" w:cs="Arial" w:eastAsia="Arial" w:hAnsi="Arial"/>
+              <w:b w:val="0"/>
+              <w:i w:val="0"/>
+              <w:smallCaps w:val="0"/>
+              <w:strike w:val="0"/>
+              <w:color w:val="434343"/>
+              <w:sz w:val="22"/>
+              <w:szCs w:val="22"/>
+              <w:u w:val="none"/>
+              <w:shd w:fill="auto" w:val="clear"/>
+              <w:vertAlign w:val="baseline"/>
+              <w:rtl w:val="0"/>
+            </w:rPr>
+            <w:t xml:space="preserve">5</w:t>
+          </w:r>
+          <w:r>
+            <w:fldChar w:fldCharType="end"/>
+          </w:r>
+          <w:r>
+            <w:rPr>
+              <w:rtl w:val="0"/>
+            </w:rPr>
+          </w:r>
+        </w:p>
+        <w:p>
+          <w:pPr>
+            <w:tabs>
+              <w:tab w:val="right" w:pos="9025.511811023624"/>
+            </w:tabs>
+            <w:spacing w:before="60" w:line="240" w:lineRule="auto"/>
+            <w:ind w:left="360" w:firstLine="0"/>
+            <w:rPr>
+              <w:rFonts w:ascii="Arial" w:cs="Arial" w:eastAsia="Arial" w:hAnsi="Arial"/>
+              <w:b w:val="0"/>
+              <w:i w:val="0"/>
+              <w:smallCaps w:val="0"/>
+              <w:strike w:val="0"/>
+              <w:color w:val="434343"/>
+              <w:sz w:val="22"/>
+              <w:szCs w:val="22"/>
+              <w:u w:val="none"/>
+              <w:shd w:fill="auto" w:val="clear"/>
+              <w:vertAlign w:val="baseline"/>
+            </w:rPr>
+          </w:pPr>
+          <w:hyperlink w:anchor="_d1k846os7hf0">
+            <w:r>
+              <w:rPr>
+                <w:rFonts w:ascii="Arial" w:cs="Arial" w:eastAsia="Arial" w:hAnsi="Arial"/>
+                <w:b w:val="0"/>
+                <w:i w:val="0"/>
+                <w:smallCaps w:val="0"/>
+                <w:strike w:val="0"/>
+                <w:color w:val="434343"/>
+                <w:sz w:val="22"/>
+                <w:szCs w:val="22"/>
+                <w:u w:val="none"/>
+                <w:shd w:fill="auto" w:val="clear"/>
+                <w:vertAlign w:val="baseline"/>
+                <w:rtl w:val="0"/>
+              </w:rPr>
+              <w:t xml:space="preserve">Project Scope / System Offered</w:t>
+            </w:r>
+          </w:hyperlink>
+          <w:r>
+            <w:rPr>
+              <w:rFonts w:ascii="Arial" w:cs="Arial" w:eastAsia="Arial" w:hAnsi="Arial"/>
+              <w:b w:val="0"/>
+              <w:i w:val="0"/>
+              <w:smallCaps w:val="0"/>
+              <w:strike w:val="0"/>
+              <w:color w:val="434343"/>
+              <w:sz w:val="22"/>
+              <w:szCs w:val="22"/>
+              <w:u w:val="none"/>
+              <w:shd w:fill="auto" w:val="clear"/>
+              <w:vertAlign w:val="baseline"/>
+              <w:rtl w:val="0"/>
+            </w:rPr>
+            <w:tab/>
+          </w:r>
+          <w:r>
+            <w:fldChar w:fldCharType="begin"/>
+            <w:instrText xml:space="preserve"> PAGEREF _d1k846os7hf0 \h </w:instrText>
+            <w:fldChar w:fldCharType="separate"/>
+          </w:r>
+          <w:r>
+            <w:rPr>
+              <w:rFonts w:ascii="Arial" w:cs="Arial" w:eastAsia="Arial" w:hAnsi="Arial"/>
+              <w:b w:val="0"/>
+              <w:i w:val="0"/>
+              <w:smallCaps w:val="0"/>
+              <w:strike w:val="0"/>
+              <w:color w:val="434343"/>
+              <w:sz w:val="22"/>
+              <w:szCs w:val="22"/>
+              <w:u w:val="none"/>
+              <w:shd w:fill="auto" w:val="clear"/>
+              <w:vertAlign w:val="baseline"/>
+              <w:rtl w:val="0"/>
+            </w:rPr>
+            <w:t xml:space="preserve">6</w:t>
+          </w:r>
+          <w:r>
+            <w:fldChar w:fldCharType="end"/>
+          </w:r>
+          <w:r>
+            <w:rPr>
+              <w:rtl w:val="0"/>
+            </w:rPr>
+          </w:r>
+        </w:p>
+        <w:p>
+          <w:pPr>
+            <w:tabs>
+              <w:tab w:val="right" w:pos="9025.511811023624"/>
+            </w:tabs>
+            <w:spacing w:before="60" w:line="240" w:lineRule="auto"/>
+            <w:ind w:left="360" w:firstLine="0"/>
+            <w:rPr>
+              <w:rFonts w:ascii="Arial" w:cs="Arial" w:eastAsia="Arial" w:hAnsi="Arial"/>
+              <w:b w:val="0"/>
+              <w:i w:val="0"/>
+              <w:smallCaps w:val="0"/>
+              <w:strike w:val="0"/>
+              <w:color w:val="434343"/>
+              <w:sz w:val="22"/>
+              <w:szCs w:val="22"/>
+              <w:u w:val="none"/>
+              <w:shd w:fill="auto" w:val="clear"/>
+              <w:vertAlign w:val="baseline"/>
+            </w:rPr>
+          </w:pPr>
+          <w:hyperlink w:anchor="_38nzvr374eb3">
+            <w:r>
+              <w:rPr>
+                <w:rFonts w:ascii="Arial" w:cs="Arial" w:eastAsia="Arial" w:hAnsi="Arial"/>
+                <w:b w:val="0"/>
+                <w:i w:val="0"/>
+                <w:smallCaps w:val="0"/>
+                <w:strike w:val="0"/>
+                <w:color w:val="434343"/>
+                <w:sz w:val="22"/>
+                <w:szCs w:val="22"/>
+                <w:u w:val="none"/>
+                <w:shd w:fill="auto" w:val="clear"/>
+                <w:vertAlign w:val="baseline"/>
+                <w:rtl w:val="0"/>
+              </w:rPr>
+              <w:t xml:space="preserve">Staffing</w:t>
+            </w:r>
+          </w:hyperlink>
+          <w:r>
+            <w:rPr>
+              <w:rFonts w:ascii="Arial" w:cs="Arial" w:eastAsia="Arial" w:hAnsi="Arial"/>
+              <w:b w:val="0"/>
+              <w:i w:val="0"/>
+              <w:smallCaps w:val="0"/>
+              <w:strike w:val="0"/>
+              <w:color w:val="434343"/>
+              <w:sz w:val="22"/>
+              <w:szCs w:val="22"/>
+              <w:u w:val="none"/>
+              <w:shd w:fill="auto" w:val="clear"/>
+              <w:vertAlign w:val="baseline"/>
+              <w:rtl w:val="0"/>
+            </w:rPr>
+            <w:tab/>
+          </w:r>
+          <w:r>
+            <w:fldChar w:fldCharType="begin"/>
+            <w:instrText xml:space="preserve"> PAGEREF _38nzvr374eb3 \h </w:instrText>
+            <w:fldChar w:fldCharType="separate"/>
+          </w:r>
+          <w:r>
+            <w:rPr>
+              <w:rFonts w:ascii="Arial" w:cs="Arial" w:eastAsia="Arial" w:hAnsi="Arial"/>
+              <w:b w:val="0"/>
+              <w:i w:val="0"/>
+              <w:smallCaps w:val="0"/>
+              <w:strike w:val="0"/>
+              <w:color w:val="434343"/>
+              <w:sz w:val="22"/>
+              <w:szCs w:val="22"/>
+              <w:u w:val="none"/>
+              <w:shd w:fill="auto" w:val="clear"/>
+              <w:vertAlign w:val="baseline"/>
+              <w:rtl w:val="0"/>
+            </w:rPr>
+            <w:t xml:space="preserve">6</w:t>
+          </w:r>
+          <w:r>
+            <w:fldChar w:fldCharType="end"/>
+          </w:r>
+          <w:r>
+            <w:rPr>
+              <w:rtl w:val="0"/>
+            </w:rPr>
+          </w:r>
+        </w:p>
+        <w:p>
+          <w:pPr>
+            <w:tabs>
+              <w:tab w:val="right" w:pos="9025.511811023624"/>
+            </w:tabs>
+            <w:spacing w:before="200" w:line="240" w:lineRule="auto"/>
+            <w:ind w:left="0" w:firstLine="0"/>
+            <w:rPr>
+              <w:rFonts w:ascii="Arial" w:cs="Arial" w:eastAsia="Arial" w:hAnsi="Arial"/>
+              <w:b w:val="1"/>
+              <w:i w:val="0"/>
+              <w:smallCaps w:val="0"/>
+              <w:strike w:val="0"/>
+              <w:color w:val="434343"/>
+              <w:sz w:val="22"/>
+              <w:szCs w:val="22"/>
+              <w:u w:val="none"/>
+              <w:shd w:fill="auto" w:val="clear"/>
+              <w:vertAlign w:val="baseline"/>
+            </w:rPr>
+          </w:pPr>
+          <w:hyperlink w:anchor="_g1m4dec38ifv">
+            <w:r>
+              <w:rPr>
+                <w:rFonts w:ascii="Arial" w:cs="Arial" w:eastAsia="Arial" w:hAnsi="Arial"/>
+                <w:b w:val="1"/>
+                <w:i w:val="0"/>
+                <w:smallCaps w:val="0"/>
+                <w:strike w:val="0"/>
+                <w:color w:val="434343"/>
+                <w:sz w:val="22"/>
+                <w:szCs w:val="22"/>
+                <w:u w:val="none"/>
+                <w:shd w:fill="auto" w:val="clear"/>
+                <w:vertAlign w:val="baseline"/>
+                <w:rtl w:val="0"/>
+              </w:rPr>
+              <w:t xml:space="preserve">CHAPTER 2</w:t>
+              <w:br w:type="textWrapping"/>
+              <w:t xml:space="preserve">BUDGET AND </w:t>
+            </w:r>
+          </w:hyperlink>
+          <w:hyperlink w:anchor="_g1m4dec38ifv">
+            <w:r>
+              <w:rPr>
+                <w:b w:val="1"/>
+                <w:color w:val="434343"/>
+                <w:rtl w:val="0"/>
+              </w:rPr>
+              <w:t xml:space="preserve">BUSINESS</w:t>
+            </w:r>
+          </w:hyperlink>
+          <w:hyperlink w:anchor="_g1m4dec38ifv">
+            <w:r>
+              <w:rPr>
+                <w:rFonts w:ascii="Arial" w:cs="Arial" w:eastAsia="Arial" w:hAnsi="Arial"/>
+                <w:b w:val="1"/>
+                <w:i w:val="0"/>
+                <w:smallCaps w:val="0"/>
+                <w:strike w:val="0"/>
+                <w:color w:val="434343"/>
+                <w:sz w:val="22"/>
+                <w:szCs w:val="22"/>
+                <w:u w:val="none"/>
+                <w:shd w:fill="auto" w:val="clear"/>
+                <w:vertAlign w:val="baseline"/>
+                <w:rtl w:val="0"/>
+              </w:rPr>
+              <w:t xml:space="preserve"> MODEL</w:t>
+            </w:r>
+          </w:hyperlink>
+          <w:r>
+            <w:rPr>
+              <w:rFonts w:ascii="Arial" w:cs="Arial" w:eastAsia="Arial" w:hAnsi="Arial"/>
+              <w:b w:val="1"/>
+              <w:i w:val="0"/>
+              <w:smallCaps w:val="0"/>
+              <w:strike w:val="0"/>
+              <w:color w:val="434343"/>
+              <w:sz w:val="22"/>
+              <w:szCs w:val="22"/>
+              <w:u w:val="none"/>
+              <w:shd w:fill="auto" w:val="clear"/>
+              <w:vertAlign w:val="baseline"/>
+              <w:rtl w:val="0"/>
+            </w:rPr>
+            <w:tab/>
+          </w:r>
+          <w:r>
+            <w:fldChar w:fldCharType="begin"/>
+            <w:instrText xml:space="preserve"> PAGEREF _g1m4dec38ifv \h </w:instrText>
+            <w:fldChar w:fldCharType="separate"/>
+          </w:r>
+          <w:r>
+            <w:rPr>
+              <w:rFonts w:ascii="Arial" w:cs="Arial" w:eastAsia="Arial" w:hAnsi="Arial"/>
+              <w:b w:val="1"/>
+              <w:i w:val="0"/>
+              <w:smallCaps w:val="0"/>
+              <w:strike w:val="0"/>
+              <w:color w:val="434343"/>
+              <w:sz w:val="22"/>
+              <w:szCs w:val="22"/>
+              <w:u w:val="none"/>
+              <w:shd w:fill="auto" w:val="clear"/>
+              <w:vertAlign w:val="baseline"/>
+              <w:rtl w:val="0"/>
+            </w:rPr>
+            <w:t xml:space="preserve">7</w:t>
+          </w:r>
+          <w:r>
+            <w:fldChar w:fldCharType="end"/>
+          </w:r>
+          <w:r>
+            <w:rPr>
+              <w:rtl w:val="0"/>
+            </w:rPr>
+          </w:r>
+        </w:p>
+        <w:p>
+          <w:pPr>
+            <w:tabs>
+              <w:tab w:val="right" w:pos="9025.511811023624"/>
+            </w:tabs>
+            <w:spacing w:before="60" w:line="240" w:lineRule="auto"/>
+            <w:ind w:left="360" w:firstLine="0"/>
+            <w:rPr>
+              <w:rFonts w:ascii="Arial" w:cs="Arial" w:eastAsia="Arial" w:hAnsi="Arial"/>
+              <w:b w:val="0"/>
+              <w:i w:val="0"/>
+              <w:smallCaps w:val="0"/>
+              <w:strike w:val="0"/>
+              <w:color w:val="434343"/>
+              <w:sz w:val="22"/>
+              <w:szCs w:val="22"/>
+              <w:u w:val="none"/>
+              <w:shd w:fill="auto" w:val="clear"/>
+              <w:vertAlign w:val="baseline"/>
+            </w:rPr>
+          </w:pPr>
+          <w:hyperlink w:anchor="_6xde141yuvo7">
+            <w:r>
+              <w:rPr>
+                <w:rFonts w:ascii="Arial" w:cs="Arial" w:eastAsia="Arial" w:hAnsi="Arial"/>
+                <w:b w:val="0"/>
+                <w:i w:val="0"/>
+                <w:smallCaps w:val="0"/>
+                <w:strike w:val="0"/>
+                <w:color w:val="434343"/>
+                <w:sz w:val="22"/>
+                <w:szCs w:val="22"/>
+                <w:u w:val="none"/>
+                <w:shd w:fill="auto" w:val="clear"/>
+                <w:vertAlign w:val="baseline"/>
+                <w:rtl w:val="0"/>
+              </w:rPr>
+              <w:t xml:space="preserve">Business Model</w:t>
+            </w:r>
+          </w:hyperlink>
+          <w:r>
+            <w:rPr>
+              <w:rFonts w:ascii="Arial" w:cs="Arial" w:eastAsia="Arial" w:hAnsi="Arial"/>
+              <w:b w:val="0"/>
+              <w:i w:val="0"/>
+              <w:smallCaps w:val="0"/>
+              <w:strike w:val="0"/>
+              <w:color w:val="434343"/>
+              <w:sz w:val="22"/>
+              <w:szCs w:val="22"/>
+              <w:u w:val="none"/>
+              <w:shd w:fill="auto" w:val="clear"/>
+              <w:vertAlign w:val="baseline"/>
+              <w:rtl w:val="0"/>
+            </w:rPr>
+            <w:tab/>
+          </w:r>
+          <w:r>
+            <w:fldChar w:fldCharType="begin"/>
+            <w:instrText xml:space="preserve"> PAGEREF _6xde141yuvo7 \h </w:instrText>
+            <w:fldChar w:fldCharType="separate"/>
+          </w:r>
+          <w:r>
+            <w:rPr>
+              <w:rFonts w:ascii="Arial" w:cs="Arial" w:eastAsia="Arial" w:hAnsi="Arial"/>
+              <w:b w:val="0"/>
+              <w:i w:val="0"/>
+              <w:smallCaps w:val="0"/>
+              <w:strike w:val="0"/>
+              <w:color w:val="434343"/>
+              <w:sz w:val="22"/>
+              <w:szCs w:val="22"/>
+              <w:u w:val="none"/>
+              <w:shd w:fill="auto" w:val="clear"/>
+              <w:vertAlign w:val="baseline"/>
+              <w:rtl w:val="0"/>
+            </w:rPr>
+            <w:t xml:space="preserve">7</w:t>
+          </w:r>
+          <w:r>
+            <w:fldChar w:fldCharType="end"/>
+          </w:r>
+          <w:r>
+            <w:rPr>
+              <w:rtl w:val="0"/>
+            </w:rPr>
+          </w:r>
+        </w:p>
+        <w:p>
+          <w:pPr>
+            <w:tabs>
+              <w:tab w:val="right" w:pos="9025.511811023624"/>
+            </w:tabs>
+            <w:spacing w:before="60" w:line="240" w:lineRule="auto"/>
+            <w:ind w:left="720" w:firstLine="0"/>
+            <w:rPr>
+              <w:rFonts w:ascii="Arial" w:cs="Arial" w:eastAsia="Arial" w:hAnsi="Arial"/>
+              <w:b w:val="0"/>
+              <w:i w:val="0"/>
+              <w:smallCaps w:val="0"/>
+              <w:strike w:val="0"/>
+              <w:color w:val="434343"/>
+              <w:sz w:val="22"/>
+              <w:szCs w:val="22"/>
+              <w:u w:val="none"/>
+              <w:shd w:fill="auto" w:val="clear"/>
+              <w:vertAlign w:val="baseline"/>
+            </w:rPr>
+          </w:pPr>
+          <w:hyperlink w:anchor="_rwlk29fpkcia">
+            <w:r>
+              <w:rPr>
+                <w:rFonts w:ascii="Arial" w:cs="Arial" w:eastAsia="Arial" w:hAnsi="Arial"/>
+                <w:b w:val="0"/>
+                <w:i w:val="0"/>
+                <w:smallCaps w:val="0"/>
+                <w:strike w:val="0"/>
+                <w:color w:val="434343"/>
+                <w:sz w:val="22"/>
+                <w:szCs w:val="22"/>
+                <w:u w:val="none"/>
+                <w:shd w:fill="auto" w:val="clear"/>
+                <w:vertAlign w:val="baseline"/>
+                <w:rtl w:val="0"/>
+              </w:rPr>
+              <w:t xml:space="preserve">Function of E-Canteen Application</w:t>
+            </w:r>
+          </w:hyperlink>
+          <w:r>
+            <w:rPr>
+              <w:rFonts w:ascii="Arial" w:cs="Arial" w:eastAsia="Arial" w:hAnsi="Arial"/>
+              <w:b w:val="0"/>
+              <w:i w:val="0"/>
+              <w:smallCaps w:val="0"/>
+              <w:strike w:val="0"/>
+              <w:color w:val="434343"/>
+              <w:sz w:val="22"/>
+              <w:szCs w:val="22"/>
+              <w:u w:val="none"/>
+              <w:shd w:fill="auto" w:val="clear"/>
+              <w:vertAlign w:val="baseline"/>
+              <w:rtl w:val="0"/>
+            </w:rPr>
+            <w:tab/>
+          </w:r>
+          <w:r>
+            <w:fldChar w:fldCharType="begin"/>
+            <w:instrText xml:space="preserve"> PAGEREF _rwlk29fpkcia \h </w:instrText>
+            <w:fldChar w:fldCharType="separate"/>
+          </w:r>
+          <w:r>
+            <w:rPr>
+              <w:rFonts w:ascii="Arial" w:cs="Arial" w:eastAsia="Arial" w:hAnsi="Arial"/>
+              <w:b w:val="0"/>
+              <w:i w:val="0"/>
+              <w:smallCaps w:val="0"/>
+              <w:strike w:val="0"/>
+              <w:color w:val="434343"/>
+              <w:sz w:val="22"/>
+              <w:szCs w:val="22"/>
+              <w:u w:val="none"/>
+              <w:shd w:fill="auto" w:val="clear"/>
+              <w:vertAlign w:val="baseline"/>
+              <w:rtl w:val="0"/>
+            </w:rPr>
+            <w:t xml:space="preserve">7</w:t>
+          </w:r>
+          <w:r>
+            <w:fldChar w:fldCharType="end"/>
+          </w:r>
+          <w:r>
+            <w:rPr>
+              <w:rtl w:val="0"/>
+            </w:rPr>
+          </w:r>
+        </w:p>
+        <w:p>
+          <w:pPr>
+            <w:tabs>
+              <w:tab w:val="right" w:pos="9025.511811023624"/>
+            </w:tabs>
+            <w:spacing w:before="60" w:line="240" w:lineRule="auto"/>
+            <w:ind w:left="720" w:firstLine="0"/>
+            <w:rPr>
+              <w:rFonts w:ascii="Arial" w:cs="Arial" w:eastAsia="Arial" w:hAnsi="Arial"/>
+              <w:b w:val="0"/>
+              <w:i w:val="0"/>
+              <w:smallCaps w:val="0"/>
+              <w:strike w:val="0"/>
+              <w:color w:val="434343"/>
+              <w:sz w:val="22"/>
+              <w:szCs w:val="22"/>
+              <w:u w:val="none"/>
+              <w:shd w:fill="auto" w:val="clear"/>
+              <w:vertAlign w:val="baseline"/>
+            </w:rPr>
+          </w:pPr>
+          <w:hyperlink w:anchor="_wl5en2j80w1l">
+            <w:r>
+              <w:rPr>
+                <w:rFonts w:ascii="Arial" w:cs="Arial" w:eastAsia="Arial" w:hAnsi="Arial"/>
+                <w:b w:val="0"/>
+                <w:i w:val="0"/>
+                <w:smallCaps w:val="0"/>
+                <w:strike w:val="0"/>
+                <w:color w:val="434343"/>
+                <w:sz w:val="22"/>
+                <w:szCs w:val="22"/>
+                <w:u w:val="none"/>
+                <w:shd w:fill="auto" w:val="clear"/>
+                <w:vertAlign w:val="baseline"/>
+                <w:rtl w:val="0"/>
+              </w:rPr>
+              <w:t xml:space="preserve">Application Use Case Diagram</w:t>
+            </w:r>
+          </w:hyperlink>
+          <w:r>
+            <w:rPr>
+              <w:rFonts w:ascii="Arial" w:cs="Arial" w:eastAsia="Arial" w:hAnsi="Arial"/>
+              <w:b w:val="0"/>
+              <w:i w:val="0"/>
+              <w:smallCaps w:val="0"/>
+              <w:strike w:val="0"/>
+              <w:color w:val="434343"/>
+              <w:sz w:val="22"/>
+              <w:szCs w:val="22"/>
+              <w:u w:val="none"/>
+              <w:shd w:fill="auto" w:val="clear"/>
+              <w:vertAlign w:val="baseline"/>
+              <w:rtl w:val="0"/>
+            </w:rPr>
+            <w:tab/>
+          </w:r>
+          <w:r>
+            <w:fldChar w:fldCharType="begin"/>
+            <w:instrText xml:space="preserve"> PAGEREF _wl5en2j80w1l \h </w:instrText>
+            <w:fldChar w:fldCharType="separate"/>
+          </w:r>
+          <w:r>
+            <w:rPr>
+              <w:rFonts w:ascii="Arial" w:cs="Arial" w:eastAsia="Arial" w:hAnsi="Arial"/>
+              <w:b w:val="0"/>
+              <w:i w:val="0"/>
+              <w:smallCaps w:val="0"/>
+              <w:strike w:val="0"/>
+              <w:color w:val="434343"/>
+              <w:sz w:val="22"/>
+              <w:szCs w:val="22"/>
+              <w:u w:val="none"/>
+              <w:shd w:fill="auto" w:val="clear"/>
+              <w:vertAlign w:val="baseline"/>
+              <w:rtl w:val="0"/>
+            </w:rPr>
+            <w:t xml:space="preserve">8</w:t>
+          </w:r>
+          <w:r>
+            <w:fldChar w:fldCharType="end"/>
+          </w:r>
+          <w:r>
+            <w:rPr>
+              <w:rtl w:val="0"/>
+            </w:rPr>
+          </w:r>
+        </w:p>
+        <w:p>
+          <w:pPr>
+            <w:tabs>
+              <w:tab w:val="right" w:pos="9025.511811023624"/>
+            </w:tabs>
+            <w:spacing w:before="60" w:line="240" w:lineRule="auto"/>
+            <w:ind w:left="360" w:firstLine="0"/>
+            <w:rPr>
+              <w:rFonts w:ascii="Arial" w:cs="Arial" w:eastAsia="Arial" w:hAnsi="Arial"/>
+              <w:b w:val="0"/>
+              <w:i w:val="0"/>
+              <w:smallCaps w:val="0"/>
+              <w:strike w:val="0"/>
+              <w:color w:val="434343"/>
+              <w:sz w:val="22"/>
+              <w:szCs w:val="22"/>
+              <w:u w:val="none"/>
+              <w:shd w:fill="auto" w:val="clear"/>
+              <w:vertAlign w:val="baseline"/>
+            </w:rPr>
+          </w:pPr>
+          <w:hyperlink w:anchor="_eloqcfdq612k">
+            <w:r>
+              <w:rPr>
+                <w:rFonts w:ascii="Arial" w:cs="Arial" w:eastAsia="Arial" w:hAnsi="Arial"/>
+                <w:b w:val="0"/>
+                <w:i w:val="0"/>
+                <w:smallCaps w:val="0"/>
+                <w:strike w:val="0"/>
+                <w:color w:val="434343"/>
+                <w:sz w:val="22"/>
+                <w:szCs w:val="22"/>
+                <w:u w:val="none"/>
+                <w:shd w:fill="auto" w:val="clear"/>
+                <w:vertAlign w:val="baseline"/>
+                <w:rtl w:val="0"/>
+              </w:rPr>
+              <w:t xml:space="preserve">Budgeting and Resources</w:t>
+            </w:r>
+          </w:hyperlink>
+          <w:r>
+            <w:rPr>
+              <w:rFonts w:ascii="Arial" w:cs="Arial" w:eastAsia="Arial" w:hAnsi="Arial"/>
+              <w:b w:val="0"/>
+              <w:i w:val="0"/>
+              <w:smallCaps w:val="0"/>
+              <w:strike w:val="0"/>
+              <w:color w:val="434343"/>
+              <w:sz w:val="22"/>
+              <w:szCs w:val="22"/>
+              <w:u w:val="none"/>
+              <w:shd w:fill="auto" w:val="clear"/>
+              <w:vertAlign w:val="baseline"/>
+              <w:rtl w:val="0"/>
+            </w:rPr>
+            <w:tab/>
+          </w:r>
+          <w:r>
+            <w:fldChar w:fldCharType="begin"/>
+            <w:instrText xml:space="preserve"> PAGEREF _eloqcfdq612k \h </w:instrText>
+            <w:fldChar w:fldCharType="separate"/>
+          </w:r>
+          <w:r>
+            <w:rPr>
+              <w:rFonts w:ascii="Arial" w:cs="Arial" w:eastAsia="Arial" w:hAnsi="Arial"/>
+              <w:b w:val="0"/>
+              <w:i w:val="0"/>
+              <w:smallCaps w:val="0"/>
+              <w:strike w:val="0"/>
+              <w:color w:val="434343"/>
+              <w:sz w:val="22"/>
+              <w:szCs w:val="22"/>
+              <w:u w:val="none"/>
+              <w:shd w:fill="auto" w:val="clear"/>
+              <w:vertAlign w:val="baseline"/>
+              <w:rtl w:val="0"/>
+            </w:rPr>
+            <w:t xml:space="preserve">9</w:t>
+          </w:r>
+          <w:r>
+            <w:fldChar w:fldCharType="end"/>
+          </w:r>
+          <w:r>
+            <w:rPr>
+              <w:rtl w:val="0"/>
+            </w:rPr>
+          </w:r>
+        </w:p>
+        <w:p>
+          <w:pPr>
+            <w:tabs>
+              <w:tab w:val="right" w:pos="9025.511811023624"/>
+            </w:tabs>
+            <w:spacing w:before="200" w:line="240" w:lineRule="auto"/>
+            <w:ind w:left="0" w:firstLine="0"/>
+            <w:rPr>
+              <w:rFonts w:ascii="Arial" w:cs="Arial" w:eastAsia="Arial" w:hAnsi="Arial"/>
+              <w:b w:val="1"/>
+              <w:i w:val="0"/>
+              <w:smallCaps w:val="0"/>
+              <w:strike w:val="0"/>
+              <w:color w:val="434343"/>
+              <w:sz w:val="22"/>
+              <w:szCs w:val="22"/>
+              <w:u w:val="none"/>
+              <w:shd w:fill="auto" w:val="clear"/>
+              <w:vertAlign w:val="baseline"/>
+            </w:rPr>
+          </w:pPr>
+          <w:hyperlink w:anchor="_e4kbx8rlxphl">
+            <w:r>
+              <w:rPr>
+                <w:rFonts w:ascii="Arial" w:cs="Arial" w:eastAsia="Arial" w:hAnsi="Arial"/>
+                <w:b w:val="1"/>
+                <w:i w:val="0"/>
+                <w:smallCaps w:val="0"/>
+                <w:strike w:val="0"/>
+                <w:color w:val="434343"/>
+                <w:sz w:val="22"/>
+                <w:szCs w:val="22"/>
+                <w:u w:val="none"/>
+                <w:shd w:fill="auto" w:val="clear"/>
+                <w:vertAlign w:val="baseline"/>
+                <w:rtl w:val="0"/>
+              </w:rPr>
+              <w:t xml:space="preserve">CHAPTER 3</w:t>
+              <w:br w:type="textWrapping"/>
+              <w:t xml:space="preserve">ATTACHMENT</w:t>
+            </w:r>
+          </w:hyperlink>
+          <w:r>
+            <w:rPr>
+              <w:rFonts w:ascii="Arial" w:cs="Arial" w:eastAsia="Arial" w:hAnsi="Arial"/>
+              <w:b w:val="1"/>
+              <w:i w:val="0"/>
+              <w:smallCaps w:val="0"/>
+              <w:strike w:val="0"/>
+              <w:color w:val="434343"/>
+              <w:sz w:val="22"/>
+              <w:szCs w:val="22"/>
+              <w:u w:val="none"/>
+              <w:shd w:fill="auto" w:val="clear"/>
+              <w:vertAlign w:val="baseline"/>
+              <w:rtl w:val="0"/>
+            </w:rPr>
+            <w:tab/>
+          </w:r>
+          <w:r>
+            <w:fldChar w:fldCharType="begin"/>
+            <w:instrText xml:space="preserve"> PAGEREF _e4kbx8rlxphl \h </w:instrText>
+            <w:fldChar w:fldCharType="separate"/>
+          </w:r>
+          <w:r>
+            <w:rPr>
+              <w:rFonts w:ascii="Arial" w:cs="Arial" w:eastAsia="Arial" w:hAnsi="Arial"/>
+              <w:b w:val="1"/>
+              <w:i w:val="0"/>
+              <w:smallCaps w:val="0"/>
+              <w:strike w:val="0"/>
+              <w:color w:val="434343"/>
+              <w:sz w:val="22"/>
+              <w:szCs w:val="22"/>
+              <w:u w:val="none"/>
+              <w:shd w:fill="auto" w:val="clear"/>
+              <w:vertAlign w:val="baseline"/>
+              <w:rtl w:val="0"/>
+            </w:rPr>
+            <w:t xml:space="preserve">10</w:t>
+          </w:r>
+          <w:r>
+            <w:fldChar w:fldCharType="end"/>
+          </w:r>
+          <w:r>
+            <w:rPr>
+              <w:rtl w:val="0"/>
+            </w:rPr>
+          </w:r>
+        </w:p>
+        <w:p>
+          <w:pPr>
+            <w:tabs>
+              <w:tab w:val="right" w:pos="9025.511811023624"/>
+            </w:tabs>
+            <w:spacing w:after="80" w:before="60" w:line="240" w:lineRule="auto"/>
+            <w:ind w:left="360" w:firstLine="0"/>
+            <w:rPr>
+              <w:rFonts w:ascii="Arial" w:cs="Arial" w:eastAsia="Arial" w:hAnsi="Arial"/>
+              <w:b w:val="0"/>
+              <w:i w:val="0"/>
+              <w:smallCaps w:val="0"/>
+              <w:strike w:val="0"/>
+              <w:color w:val="434343"/>
+              <w:sz w:val="22"/>
+              <w:szCs w:val="22"/>
+              <w:u w:val="none"/>
+              <w:shd w:fill="auto" w:val="clear"/>
+              <w:vertAlign w:val="baseline"/>
+            </w:rPr>
+          </w:pPr>
+          <w:hyperlink w:anchor="_utdlydmt9gut">
+            <w:r>
+              <w:rPr>
+                <w:rFonts w:ascii="Arial" w:cs="Arial" w:eastAsia="Arial" w:hAnsi="Arial"/>
+                <w:b w:val="0"/>
+                <w:i w:val="0"/>
+                <w:smallCaps w:val="0"/>
+                <w:strike w:val="0"/>
+                <w:color w:val="434343"/>
+                <w:sz w:val="22"/>
+                <w:szCs w:val="22"/>
+                <w:u w:val="none"/>
+                <w:shd w:fill="auto" w:val="clear"/>
+                <w:vertAlign w:val="baseline"/>
+                <w:rtl w:val="0"/>
+              </w:rPr>
+              <w:t xml:space="preserve">CV / RESUME STAFF</w:t>
+            </w:r>
+          </w:hyperlink>
+          <w:r>
+            <w:rPr>
+              <w:rFonts w:ascii="Arial" w:cs="Arial" w:eastAsia="Arial" w:hAnsi="Arial"/>
+              <w:b w:val="0"/>
+              <w:i w:val="0"/>
+              <w:smallCaps w:val="0"/>
+              <w:strike w:val="0"/>
+              <w:color w:val="434343"/>
+              <w:sz w:val="22"/>
+              <w:szCs w:val="22"/>
+              <w:u w:val="none"/>
+              <w:shd w:fill="auto" w:val="clear"/>
+              <w:vertAlign w:val="baseline"/>
+              <w:rtl w:val="0"/>
+            </w:rPr>
+            <w:tab/>
+          </w:r>
+          <w:r>
+            <w:fldChar w:fldCharType="begin"/>
+            <w:instrText xml:space="preserve"> PAGEREF _utdlydmt9gut \h </w:instrText>
+            <w:fldChar w:fldCharType="separate"/>
+          </w:r>
+          <w:r>
+            <w:rPr>
+              <w:rFonts w:ascii="Arial" w:cs="Arial" w:eastAsia="Arial" w:hAnsi="Arial"/>
+              <w:b w:val="0"/>
+              <w:i w:val="0"/>
+              <w:smallCaps w:val="0"/>
+              <w:strike w:val="0"/>
+              <w:color w:val="434343"/>
+              <w:sz w:val="22"/>
+              <w:szCs w:val="22"/>
+              <w:u w:val="none"/>
+              <w:shd w:fill="auto" w:val="clear"/>
+              <w:vertAlign w:val="baseline"/>
+              <w:rtl w:val="0"/>
+            </w:rPr>
+            <w:t xml:space="preserve">10</w:t>
+          </w:r>
+          <w:r>
+            <w:fldChar w:fldCharType="end"/>
+          </w:r>
+          <w:r>
+            <w:rPr>
+              <w:rtl w:val="0"/>
+            </w:rPr>
+          </w:r>
+          <w:r>
+            <w:fldChar w:fldCharType="end"/>
+          </w:r>
+        </w:p>
+      </w:sdtContent>
+    </w:sdt>
+    <w:p>
+      <w:pPr>
+        <w:rPr/>
+      </w:pPr>
+      <w:r>
+        <w:rPr>
+          <w:rtl w:val="0"/>
+        </w:rPr>
+      </w:r>
+    </w:p>
+    <w:p>
+      <w:pPr>
+        <w:rPr/>
+      </w:pPr>
+      <w:r>
+        <w:rPr>
+          <w:rtl w:val="0"/>
+        </w:rPr>
       </w:r>
     </w:p>
     <w:p>
@@ -1364,6 +3042,966 @@
     <w:p>
       <w:pPr>
         <w:spacing w:line="360" w:lineRule="auto"/>
+        <w:ind w:left="0" w:firstLine="0"/>
+        <w:jc w:val="both"/>
+        <w:rPr>
+          <w:rFonts w:ascii="Times New Roman" w:cs="Times New Roman" w:eastAsia="Times New Roman" w:hAnsi="Times New Roman"/>
+          <w:sz w:val="24"/>
+          <w:szCs w:val="24"/>
+        </w:rPr>
+      </w:pPr>
+      <w:r>
+        <w:rPr>
+          <w:rtl w:val="0"/>
+        </w:rPr>
+      </w:r>
+    </w:p>
+    <w:tbl>
+      <w:tblPr>
+        <w:tblStyle w:val="Table2"/>
+        <w:tblW w:w="6405.0" w:type="dxa"/>
+        <w:jc w:val="center"/>
+        <w:tblBorders>
+          <w:top w:color="000000" w:space="0" w:sz="8" w:val="single"/>
+          <w:left w:color="000000" w:space="0" w:sz="8" w:val="single"/>
+          <w:bottom w:color="000000" w:space="0" w:sz="8" w:val="single"/>
+          <w:right w:color="000000" w:space="0" w:sz="8" w:val="single"/>
+          <w:insideH w:color="000000" w:space="0" w:sz="8" w:val="single"/>
+          <w:insideV w:color="000000" w:space="0" w:sz="8" w:val="single"/>
+        </w:tblBorders>
+        <w:tblLayout w:type="fixed"/>
+        <w:tblLook w:val="0600"/>
+      </w:tblPr>
+      <w:tblGrid>
+        <w:gridCol w:w="885"/>
+        <w:gridCol w:w="1020"/>
+        <w:gridCol w:w="1740"/>
+        <w:gridCol w:w="1260"/>
+        <w:gridCol w:w="1500"/>
+        <w:tblGridChange w:id="0">
+          <w:tblGrid>
+            <w:gridCol w:w="885"/>
+            <w:gridCol w:w="1020"/>
+            <w:gridCol w:w="1740"/>
+            <w:gridCol w:w="1260"/>
+            <w:gridCol w:w="1500"/>
+          </w:tblGrid>
+        </w:tblGridChange>
+      </w:tblGrid>
+      <w:tr>
+        <w:trPr>
+          <w:cantSplit w:val="0"/>
+          <w:trHeight w:val="440" w:hRule="atLeast"/>
+          <w:tblHeader w:val="0"/>
+        </w:trPr>
+        <w:tc>
+          <w:tcPr>
+            <w:vMerge w:val="restart"/>
+            <w:shd w:fill="auto" w:val="clear"/>
+            <w:tcMar>
+              <w:top w:w="100.0" w:type="dxa"/>
+              <w:left w:w="100.0" w:type="dxa"/>
+              <w:bottom w:w="100.0" w:type="dxa"/>
+              <w:right w:w="100.0" w:type="dxa"/>
+            </w:tcMar>
+            <w:vAlign w:val="top"/>
+          </w:tcPr>
+          <w:p>
+            <w:pPr>
+              <w:keepNext w:val="0"/>
+              <w:keepLines w:val="0"/>
+              <w:pageBreakBefore w:val="0"/>
+              <w:widowControl w:val="0"/>
+              <w:pBdr>
+                <w:top w:space="0" w:sz="0" w:val="nil"/>
+                <w:left w:space="0" w:sz="0" w:val="nil"/>
+                <w:bottom w:space="0" w:sz="0" w:val="nil"/>
+                <w:right w:space="0" w:sz="0" w:val="nil"/>
+                <w:between w:space="0" w:sz="0" w:val="nil"/>
+              </w:pBdr>
+              <w:shd w:fill="auto" w:val="clear"/>
+              <w:spacing w:after="0" w:before="0" w:line="240" w:lineRule="auto"/>
+              <w:ind w:left="0" w:right="0" w:firstLine="0"/>
+              <w:jc w:val="center"/>
+              <w:rPr>
+                <w:rFonts w:ascii="Times New Roman" w:cs="Times New Roman" w:eastAsia="Times New Roman" w:hAnsi="Times New Roman"/>
+                <w:sz w:val="24"/>
+                <w:szCs w:val="24"/>
+              </w:rPr>
+            </w:pPr>
+            <w:r>
+              <w:rPr>
+                <w:rFonts w:ascii="Times New Roman" w:cs="Times New Roman" w:eastAsia="Times New Roman" w:hAnsi="Times New Roman"/>
+                <w:sz w:val="24"/>
+                <w:szCs w:val="24"/>
+                <w:rtl w:val="0"/>
+              </w:rPr>
+              <w:t xml:space="preserve">Year</w:t>
+            </w:r>
+          </w:p>
+        </w:tc>
+        <w:tc>
+          <w:tcPr>
+            <w:gridSpan w:val="2"/>
+            <w:shd w:fill="auto" w:val="clear"/>
+            <w:tcMar>
+              <w:top w:w="100.0" w:type="dxa"/>
+              <w:left w:w="100.0" w:type="dxa"/>
+              <w:bottom w:w="100.0" w:type="dxa"/>
+              <w:right w:w="100.0" w:type="dxa"/>
+            </w:tcMar>
+            <w:vAlign w:val="top"/>
+          </w:tcPr>
+          <w:p>
+            <w:pPr>
+              <w:keepNext w:val="0"/>
+              <w:keepLines w:val="0"/>
+              <w:pageBreakBefore w:val="0"/>
+              <w:widowControl w:val="0"/>
+              <w:pBdr>
+                <w:top w:space="0" w:sz="0" w:val="nil"/>
+                <w:left w:space="0" w:sz="0" w:val="nil"/>
+                <w:bottom w:space="0" w:sz="0" w:val="nil"/>
+                <w:right w:space="0" w:sz="0" w:val="nil"/>
+                <w:between w:space="0" w:sz="0" w:val="nil"/>
+              </w:pBdr>
+              <w:shd w:fill="auto" w:val="clear"/>
+              <w:spacing w:after="0" w:before="0" w:line="240" w:lineRule="auto"/>
+              <w:ind w:left="0" w:right="0" w:firstLine="0"/>
+              <w:jc w:val="center"/>
+              <w:rPr>
+                <w:rFonts w:ascii="Times New Roman" w:cs="Times New Roman" w:eastAsia="Times New Roman" w:hAnsi="Times New Roman"/>
+                <w:sz w:val="24"/>
+                <w:szCs w:val="24"/>
+              </w:rPr>
+            </w:pPr>
+            <w:r>
+              <w:rPr>
+                <w:rFonts w:ascii="Times New Roman" w:cs="Times New Roman" w:eastAsia="Times New Roman" w:hAnsi="Times New Roman"/>
+                <w:sz w:val="24"/>
+                <w:szCs w:val="24"/>
+                <w:rtl w:val="0"/>
+              </w:rPr>
+              <w:t xml:space="preserve">Transaction Volume</w:t>
+            </w:r>
+          </w:p>
+        </w:tc>
+        <w:tc>
+          <w:tcPr>
+            <w:gridSpan w:val="2"/>
+            <w:shd w:fill="auto" w:val="clear"/>
+            <w:tcMar>
+              <w:top w:w="100.0" w:type="dxa"/>
+              <w:left w:w="100.0" w:type="dxa"/>
+              <w:bottom w:w="100.0" w:type="dxa"/>
+              <w:right w:w="100.0" w:type="dxa"/>
+            </w:tcMar>
+            <w:vAlign w:val="top"/>
+          </w:tcPr>
+          <w:p>
+            <w:pPr>
+              <w:keepNext w:val="0"/>
+              <w:keepLines w:val="0"/>
+              <w:pageBreakBefore w:val="0"/>
+              <w:widowControl w:val="0"/>
+              <w:pBdr>
+                <w:top w:space="0" w:sz="0" w:val="nil"/>
+                <w:left w:space="0" w:sz="0" w:val="nil"/>
+                <w:bottom w:space="0" w:sz="0" w:val="nil"/>
+                <w:right w:space="0" w:sz="0" w:val="nil"/>
+                <w:between w:space="0" w:sz="0" w:val="nil"/>
+              </w:pBdr>
+              <w:shd w:fill="auto" w:val="clear"/>
+              <w:spacing w:after="0" w:before="0" w:line="240" w:lineRule="auto"/>
+              <w:ind w:left="0" w:right="0" w:firstLine="0"/>
+              <w:jc w:val="center"/>
+              <w:rPr>
+                <w:rFonts w:ascii="Times New Roman" w:cs="Times New Roman" w:eastAsia="Times New Roman" w:hAnsi="Times New Roman"/>
+                <w:sz w:val="24"/>
+                <w:szCs w:val="24"/>
+              </w:rPr>
+            </w:pPr>
+            <w:r>
+              <w:rPr>
+                <w:rFonts w:ascii="Times New Roman" w:cs="Times New Roman" w:eastAsia="Times New Roman" w:hAnsi="Times New Roman"/>
+                <w:sz w:val="24"/>
+                <w:szCs w:val="24"/>
+                <w:rtl w:val="0"/>
+              </w:rPr>
+              <w:t xml:space="preserve">Transaction Nominal</w:t>
+            </w:r>
+          </w:p>
+        </w:tc>
+      </w:tr>
+      <w:tr>
+        <w:trPr>
+          <w:cantSplit w:val="0"/>
+          <w:trHeight w:val="440" w:hRule="atLeast"/>
+          <w:tblHeader w:val="0"/>
+        </w:trPr>
+        <w:tc>
+          <w:tcPr>
+            <w:vMerge w:val="continue"/>
+            <w:shd w:fill="auto" w:val="clear"/>
+            <w:tcMar>
+              <w:top w:w="100.0" w:type="dxa"/>
+              <w:left w:w="100.0" w:type="dxa"/>
+              <w:bottom w:w="100.0" w:type="dxa"/>
+              <w:right w:w="100.0" w:type="dxa"/>
+            </w:tcMar>
+            <w:vAlign w:val="top"/>
+          </w:tcPr>
+          <w:p>
+            <w:pPr>
+              <w:keepNext w:val="0"/>
+              <w:keepLines w:val="0"/>
+              <w:pageBreakBefore w:val="0"/>
+              <w:widowControl w:val="0"/>
+              <w:pBdr>
+                <w:top w:space="0" w:sz="0" w:val="nil"/>
+                <w:left w:space="0" w:sz="0" w:val="nil"/>
+                <w:bottom w:space="0" w:sz="0" w:val="nil"/>
+                <w:right w:space="0" w:sz="0" w:val="nil"/>
+                <w:between w:space="0" w:sz="0" w:val="nil"/>
+              </w:pBdr>
+              <w:shd w:fill="auto" w:val="clear"/>
+              <w:spacing w:after="0" w:before="0" w:line="240" w:lineRule="auto"/>
+              <w:ind w:left="0" w:right="0" w:firstLine="0"/>
+              <w:jc w:val="left"/>
+              <w:rPr>
+                <w:rFonts w:ascii="Times New Roman" w:cs="Times New Roman" w:eastAsia="Times New Roman" w:hAnsi="Times New Roman"/>
+                <w:sz w:val="24"/>
+                <w:szCs w:val="24"/>
+              </w:rPr>
+            </w:pPr>
+            <w:r>
+              <w:rPr>
+                <w:rtl w:val="0"/>
+              </w:rPr>
+            </w:r>
+          </w:p>
+        </w:tc>
+        <w:tc>
+          <w:tcPr>
+            <w:shd w:fill="auto" w:val="clear"/>
+            <w:tcMar>
+              <w:top w:w="100.0" w:type="dxa"/>
+              <w:left w:w="100.0" w:type="dxa"/>
+              <w:bottom w:w="100.0" w:type="dxa"/>
+              <w:right w:w="100.0" w:type="dxa"/>
+            </w:tcMar>
+            <w:vAlign w:val="top"/>
+          </w:tcPr>
+          <w:p>
+            <w:pPr>
+              <w:keepNext w:val="0"/>
+              <w:keepLines w:val="0"/>
+              <w:pageBreakBefore w:val="0"/>
+              <w:widowControl w:val="0"/>
+              <w:pBdr>
+                <w:top w:space="0" w:sz="0" w:val="nil"/>
+                <w:left w:space="0" w:sz="0" w:val="nil"/>
+                <w:bottom w:space="0" w:sz="0" w:val="nil"/>
+                <w:right w:space="0" w:sz="0" w:val="nil"/>
+                <w:between w:space="0" w:sz="0" w:val="nil"/>
+              </w:pBdr>
+              <w:shd w:fill="auto" w:val="clear"/>
+              <w:spacing w:after="0" w:before="0" w:line="240" w:lineRule="auto"/>
+              <w:ind w:left="0" w:right="0" w:firstLine="0"/>
+              <w:jc w:val="center"/>
+              <w:rPr>
+                <w:rFonts w:ascii="Times New Roman" w:cs="Times New Roman" w:eastAsia="Times New Roman" w:hAnsi="Times New Roman"/>
+                <w:sz w:val="24"/>
+                <w:szCs w:val="24"/>
+              </w:rPr>
+            </w:pPr>
+            <w:r>
+              <w:rPr>
+                <w:rFonts w:ascii="Times New Roman" w:cs="Times New Roman" w:eastAsia="Times New Roman" w:hAnsi="Times New Roman"/>
+                <w:sz w:val="24"/>
+                <w:szCs w:val="24"/>
+                <w:rtl w:val="0"/>
+              </w:rPr>
+              <w:t xml:space="preserve">Cash</w:t>
+            </w:r>
+          </w:p>
+        </w:tc>
+        <w:tc>
+          <w:tcPr>
+            <w:shd w:fill="auto" w:val="clear"/>
+            <w:tcMar>
+              <w:top w:w="100.0" w:type="dxa"/>
+              <w:left w:w="100.0" w:type="dxa"/>
+              <w:bottom w:w="100.0" w:type="dxa"/>
+              <w:right w:w="100.0" w:type="dxa"/>
+            </w:tcMar>
+            <w:vAlign w:val="top"/>
+          </w:tcPr>
+          <w:p>
+            <w:pPr>
+              <w:keepNext w:val="0"/>
+              <w:keepLines w:val="0"/>
+              <w:pageBreakBefore w:val="0"/>
+              <w:widowControl w:val="0"/>
+              <w:pBdr>
+                <w:top w:space="0" w:sz="0" w:val="nil"/>
+                <w:left w:space="0" w:sz="0" w:val="nil"/>
+                <w:bottom w:space="0" w:sz="0" w:val="nil"/>
+                <w:right w:space="0" w:sz="0" w:val="nil"/>
+                <w:between w:space="0" w:sz="0" w:val="nil"/>
+              </w:pBdr>
+              <w:shd w:fill="auto" w:val="clear"/>
+              <w:spacing w:after="0" w:before="0" w:line="240" w:lineRule="auto"/>
+              <w:ind w:left="0" w:right="0" w:firstLine="0"/>
+              <w:jc w:val="center"/>
+              <w:rPr>
+                <w:rFonts w:ascii="Times New Roman" w:cs="Times New Roman" w:eastAsia="Times New Roman" w:hAnsi="Times New Roman"/>
+                <w:sz w:val="24"/>
+                <w:szCs w:val="24"/>
+              </w:rPr>
+            </w:pPr>
+            <w:r>
+              <w:rPr>
+                <w:rFonts w:ascii="Times New Roman" w:cs="Times New Roman" w:eastAsia="Times New Roman" w:hAnsi="Times New Roman"/>
+                <w:sz w:val="24"/>
+                <w:szCs w:val="24"/>
+                <w:rtl w:val="0"/>
+              </w:rPr>
+              <w:t xml:space="preserve">Non Cash</w:t>
+            </w:r>
+          </w:p>
+        </w:tc>
+        <w:tc>
+          <w:tcPr>
+            <w:shd w:fill="auto" w:val="clear"/>
+            <w:tcMar>
+              <w:top w:w="100.0" w:type="dxa"/>
+              <w:left w:w="100.0" w:type="dxa"/>
+              <w:bottom w:w="100.0" w:type="dxa"/>
+              <w:right w:w="100.0" w:type="dxa"/>
+            </w:tcMar>
+            <w:vAlign w:val="top"/>
+          </w:tcPr>
+          <w:p>
+            <w:pPr>
+              <w:keepNext w:val="0"/>
+              <w:keepLines w:val="0"/>
+              <w:pageBreakBefore w:val="0"/>
+              <w:widowControl w:val="0"/>
+              <w:pBdr>
+                <w:top w:space="0" w:sz="0" w:val="nil"/>
+                <w:left w:space="0" w:sz="0" w:val="nil"/>
+                <w:bottom w:space="0" w:sz="0" w:val="nil"/>
+                <w:right w:space="0" w:sz="0" w:val="nil"/>
+                <w:between w:space="0" w:sz="0" w:val="nil"/>
+              </w:pBdr>
+              <w:shd w:fill="auto" w:val="clear"/>
+              <w:spacing w:after="0" w:before="0" w:line="240" w:lineRule="auto"/>
+              <w:ind w:left="0" w:right="0" w:firstLine="0"/>
+              <w:jc w:val="center"/>
+              <w:rPr>
+                <w:rFonts w:ascii="Times New Roman" w:cs="Times New Roman" w:eastAsia="Times New Roman" w:hAnsi="Times New Roman"/>
+                <w:sz w:val="24"/>
+                <w:szCs w:val="24"/>
+              </w:rPr>
+            </w:pPr>
+            <w:r>
+              <w:rPr>
+                <w:rFonts w:ascii="Times New Roman" w:cs="Times New Roman" w:eastAsia="Times New Roman" w:hAnsi="Times New Roman"/>
+                <w:sz w:val="24"/>
+                <w:szCs w:val="24"/>
+                <w:rtl w:val="0"/>
+              </w:rPr>
+              <w:t xml:space="preserve">Cash</w:t>
+            </w:r>
+          </w:p>
+        </w:tc>
+        <w:tc>
+          <w:tcPr>
+            <w:shd w:fill="auto" w:val="clear"/>
+            <w:tcMar>
+              <w:top w:w="100.0" w:type="dxa"/>
+              <w:left w:w="100.0" w:type="dxa"/>
+              <w:bottom w:w="100.0" w:type="dxa"/>
+              <w:right w:w="100.0" w:type="dxa"/>
+            </w:tcMar>
+            <w:vAlign w:val="top"/>
+          </w:tcPr>
+          <w:p>
+            <w:pPr>
+              <w:keepNext w:val="0"/>
+              <w:keepLines w:val="0"/>
+              <w:pageBreakBefore w:val="0"/>
+              <w:widowControl w:val="0"/>
+              <w:pBdr>
+                <w:top w:space="0" w:sz="0" w:val="nil"/>
+                <w:left w:space="0" w:sz="0" w:val="nil"/>
+                <w:bottom w:space="0" w:sz="0" w:val="nil"/>
+                <w:right w:space="0" w:sz="0" w:val="nil"/>
+                <w:between w:space="0" w:sz="0" w:val="nil"/>
+              </w:pBdr>
+              <w:shd w:fill="auto" w:val="clear"/>
+              <w:spacing w:after="0" w:before="0" w:line="240" w:lineRule="auto"/>
+              <w:ind w:left="0" w:right="0" w:firstLine="0"/>
+              <w:jc w:val="center"/>
+              <w:rPr>
+                <w:rFonts w:ascii="Times New Roman" w:cs="Times New Roman" w:eastAsia="Times New Roman" w:hAnsi="Times New Roman"/>
+                <w:sz w:val="24"/>
+                <w:szCs w:val="24"/>
+              </w:rPr>
+            </w:pPr>
+            <w:r>
+              <w:rPr>
+                <w:rFonts w:ascii="Times New Roman" w:cs="Times New Roman" w:eastAsia="Times New Roman" w:hAnsi="Times New Roman"/>
+                <w:sz w:val="24"/>
+                <w:szCs w:val="24"/>
+                <w:rtl w:val="0"/>
+              </w:rPr>
+              <w:t xml:space="preserve">Non Cash</w:t>
+            </w:r>
+          </w:p>
+        </w:tc>
+      </w:tr>
+      <w:tr>
+        <w:trPr>
+          <w:cantSplit w:val="0"/>
+          <w:tblHeader w:val="0"/>
+        </w:trPr>
+        <w:tc>
+          <w:tcPr>
+            <w:shd w:fill="auto" w:val="clear"/>
+            <w:tcMar>
+              <w:top w:w="100.0" w:type="dxa"/>
+              <w:left w:w="100.0" w:type="dxa"/>
+              <w:bottom w:w="100.0" w:type="dxa"/>
+              <w:right w:w="100.0" w:type="dxa"/>
+            </w:tcMar>
+            <w:vAlign w:val="top"/>
+          </w:tcPr>
+          <w:p>
+            <w:pPr>
+              <w:keepNext w:val="0"/>
+              <w:keepLines w:val="0"/>
+              <w:pageBreakBefore w:val="0"/>
+              <w:widowControl w:val="0"/>
+              <w:pBdr>
+                <w:top w:space="0" w:sz="0" w:val="nil"/>
+                <w:left w:space="0" w:sz="0" w:val="nil"/>
+                <w:bottom w:space="0" w:sz="0" w:val="nil"/>
+                <w:right w:space="0" w:sz="0" w:val="nil"/>
+                <w:between w:space="0" w:sz="0" w:val="nil"/>
+              </w:pBdr>
+              <w:shd w:fill="auto" w:val="clear"/>
+              <w:spacing w:after="0" w:before="0" w:line="240" w:lineRule="auto"/>
+              <w:ind w:left="0" w:right="0" w:firstLine="0"/>
+              <w:jc w:val="center"/>
+              <w:rPr>
+                <w:rFonts w:ascii="Times New Roman" w:cs="Times New Roman" w:eastAsia="Times New Roman" w:hAnsi="Times New Roman"/>
+                <w:sz w:val="24"/>
+                <w:szCs w:val="24"/>
+              </w:rPr>
+            </w:pPr>
+            <w:r>
+              <w:rPr>
+                <w:rFonts w:ascii="Times New Roman" w:cs="Times New Roman" w:eastAsia="Times New Roman" w:hAnsi="Times New Roman"/>
+                <w:sz w:val="24"/>
+                <w:szCs w:val="24"/>
+                <w:rtl w:val="0"/>
+              </w:rPr>
+              <w:t xml:space="preserve">2013</w:t>
+            </w:r>
+          </w:p>
+        </w:tc>
+        <w:tc>
+          <w:tcPr>
+            <w:shd w:fill="auto" w:val="clear"/>
+            <w:tcMar>
+              <w:top w:w="100.0" w:type="dxa"/>
+              <w:left w:w="100.0" w:type="dxa"/>
+              <w:bottom w:w="100.0" w:type="dxa"/>
+              <w:right w:w="100.0" w:type="dxa"/>
+            </w:tcMar>
+            <w:vAlign w:val="top"/>
+          </w:tcPr>
+          <w:p>
+            <w:pPr>
+              <w:keepNext w:val="0"/>
+              <w:keepLines w:val="0"/>
+              <w:pageBreakBefore w:val="0"/>
+              <w:widowControl w:val="0"/>
+              <w:pBdr>
+                <w:top w:space="0" w:sz="0" w:val="nil"/>
+                <w:left w:space="0" w:sz="0" w:val="nil"/>
+                <w:bottom w:space="0" w:sz="0" w:val="nil"/>
+                <w:right w:space="0" w:sz="0" w:val="nil"/>
+                <w:between w:space="0" w:sz="0" w:val="nil"/>
+              </w:pBdr>
+              <w:shd w:fill="auto" w:val="clear"/>
+              <w:spacing w:after="0" w:before="0" w:line="240" w:lineRule="auto"/>
+              <w:ind w:left="0" w:right="0" w:firstLine="0"/>
+              <w:jc w:val="center"/>
+              <w:rPr>
+                <w:rFonts w:ascii="Times New Roman" w:cs="Times New Roman" w:eastAsia="Times New Roman" w:hAnsi="Times New Roman"/>
+                <w:sz w:val="24"/>
+                <w:szCs w:val="24"/>
+              </w:rPr>
+            </w:pPr>
+            <w:r>
+              <w:rPr>
+                <w:rFonts w:ascii="Times New Roman" w:cs="Times New Roman" w:eastAsia="Times New Roman" w:hAnsi="Times New Roman"/>
+                <w:sz w:val="24"/>
+                <w:szCs w:val="24"/>
+                <w:rtl w:val="0"/>
+              </w:rPr>
+              <w:t xml:space="preserve">60,56%</w:t>
+            </w:r>
+          </w:p>
+        </w:tc>
+        <w:tc>
+          <w:tcPr>
+            <w:shd w:fill="auto" w:val="clear"/>
+            <w:tcMar>
+              <w:top w:w="100.0" w:type="dxa"/>
+              <w:left w:w="100.0" w:type="dxa"/>
+              <w:bottom w:w="100.0" w:type="dxa"/>
+              <w:right w:w="100.0" w:type="dxa"/>
+            </w:tcMar>
+            <w:vAlign w:val="top"/>
+          </w:tcPr>
+          <w:p>
+            <w:pPr>
+              <w:keepNext w:val="0"/>
+              <w:keepLines w:val="0"/>
+              <w:pageBreakBefore w:val="0"/>
+              <w:widowControl w:val="0"/>
+              <w:pBdr>
+                <w:top w:space="0" w:sz="0" w:val="nil"/>
+                <w:left w:space="0" w:sz="0" w:val="nil"/>
+                <w:bottom w:space="0" w:sz="0" w:val="nil"/>
+                <w:right w:space="0" w:sz="0" w:val="nil"/>
+                <w:between w:space="0" w:sz="0" w:val="nil"/>
+              </w:pBdr>
+              <w:shd w:fill="auto" w:val="clear"/>
+              <w:spacing w:after="0" w:before="0" w:line="240" w:lineRule="auto"/>
+              <w:ind w:left="0" w:right="0" w:firstLine="0"/>
+              <w:jc w:val="center"/>
+              <w:rPr>
+                <w:rFonts w:ascii="Times New Roman" w:cs="Times New Roman" w:eastAsia="Times New Roman" w:hAnsi="Times New Roman"/>
+                <w:sz w:val="24"/>
+                <w:szCs w:val="24"/>
+              </w:rPr>
+            </w:pPr>
+            <w:r>
+              <w:rPr>
+                <w:rFonts w:ascii="Times New Roman" w:cs="Times New Roman" w:eastAsia="Times New Roman" w:hAnsi="Times New Roman"/>
+                <w:sz w:val="24"/>
+                <w:szCs w:val="24"/>
+                <w:rtl w:val="0"/>
+              </w:rPr>
+              <w:t xml:space="preserve">39,44%</w:t>
+            </w:r>
+          </w:p>
+        </w:tc>
+        <w:tc>
+          <w:tcPr>
+            <w:shd w:fill="auto" w:val="clear"/>
+            <w:tcMar>
+              <w:top w:w="100.0" w:type="dxa"/>
+              <w:left w:w="100.0" w:type="dxa"/>
+              <w:bottom w:w="100.0" w:type="dxa"/>
+              <w:right w:w="100.0" w:type="dxa"/>
+            </w:tcMar>
+            <w:vAlign w:val="top"/>
+          </w:tcPr>
+          <w:p>
+            <w:pPr>
+              <w:keepNext w:val="0"/>
+              <w:keepLines w:val="0"/>
+              <w:pageBreakBefore w:val="0"/>
+              <w:widowControl w:val="0"/>
+              <w:pBdr>
+                <w:top w:space="0" w:sz="0" w:val="nil"/>
+                <w:left w:space="0" w:sz="0" w:val="nil"/>
+                <w:bottom w:space="0" w:sz="0" w:val="nil"/>
+                <w:right w:space="0" w:sz="0" w:val="nil"/>
+                <w:between w:space="0" w:sz="0" w:val="nil"/>
+              </w:pBdr>
+              <w:shd w:fill="auto" w:val="clear"/>
+              <w:spacing w:after="0" w:before="0" w:line="240" w:lineRule="auto"/>
+              <w:ind w:left="0" w:right="0" w:firstLine="0"/>
+              <w:jc w:val="center"/>
+              <w:rPr>
+                <w:rFonts w:ascii="Times New Roman" w:cs="Times New Roman" w:eastAsia="Times New Roman" w:hAnsi="Times New Roman"/>
+                <w:sz w:val="24"/>
+                <w:szCs w:val="24"/>
+              </w:rPr>
+            </w:pPr>
+            <w:r>
+              <w:rPr>
+                <w:rFonts w:ascii="Times New Roman" w:cs="Times New Roman" w:eastAsia="Times New Roman" w:hAnsi="Times New Roman"/>
+                <w:sz w:val="24"/>
+                <w:szCs w:val="24"/>
+                <w:rtl w:val="0"/>
+              </w:rPr>
+              <w:t xml:space="preserve">41,72%</w:t>
+            </w:r>
+          </w:p>
+        </w:tc>
+        <w:tc>
+          <w:tcPr>
+            <w:shd w:fill="auto" w:val="clear"/>
+            <w:tcMar>
+              <w:top w:w="100.0" w:type="dxa"/>
+              <w:left w:w="100.0" w:type="dxa"/>
+              <w:bottom w:w="100.0" w:type="dxa"/>
+              <w:right w:w="100.0" w:type="dxa"/>
+            </w:tcMar>
+            <w:vAlign w:val="top"/>
+          </w:tcPr>
+          <w:p>
+            <w:pPr>
+              <w:keepNext w:val="0"/>
+              <w:keepLines w:val="0"/>
+              <w:pageBreakBefore w:val="0"/>
+              <w:widowControl w:val="0"/>
+              <w:pBdr>
+                <w:top w:space="0" w:sz="0" w:val="nil"/>
+                <w:left w:space="0" w:sz="0" w:val="nil"/>
+                <w:bottom w:space="0" w:sz="0" w:val="nil"/>
+                <w:right w:space="0" w:sz="0" w:val="nil"/>
+                <w:between w:space="0" w:sz="0" w:val="nil"/>
+              </w:pBdr>
+              <w:shd w:fill="auto" w:val="clear"/>
+              <w:spacing w:after="0" w:before="0" w:line="240" w:lineRule="auto"/>
+              <w:ind w:left="0" w:right="0" w:firstLine="0"/>
+              <w:jc w:val="center"/>
+              <w:rPr>
+                <w:rFonts w:ascii="Times New Roman" w:cs="Times New Roman" w:eastAsia="Times New Roman" w:hAnsi="Times New Roman"/>
+                <w:sz w:val="24"/>
+                <w:szCs w:val="24"/>
+              </w:rPr>
+            </w:pPr>
+            <w:r>
+              <w:rPr>
+                <w:rFonts w:ascii="Times New Roman" w:cs="Times New Roman" w:eastAsia="Times New Roman" w:hAnsi="Times New Roman"/>
+                <w:sz w:val="24"/>
+                <w:szCs w:val="24"/>
+                <w:rtl w:val="0"/>
+              </w:rPr>
+              <w:t xml:space="preserve">58,28%</w:t>
+            </w:r>
+          </w:p>
+        </w:tc>
+      </w:tr>
+      <w:tr>
+        <w:trPr>
+          <w:cantSplit w:val="0"/>
+          <w:tblHeader w:val="0"/>
+        </w:trPr>
+        <w:tc>
+          <w:tcPr>
+            <w:shd w:fill="auto" w:val="clear"/>
+            <w:tcMar>
+              <w:top w:w="100.0" w:type="dxa"/>
+              <w:left w:w="100.0" w:type="dxa"/>
+              <w:bottom w:w="100.0" w:type="dxa"/>
+              <w:right w:w="100.0" w:type="dxa"/>
+            </w:tcMar>
+            <w:vAlign w:val="top"/>
+          </w:tcPr>
+          <w:p>
+            <w:pPr>
+              <w:keepNext w:val="0"/>
+              <w:keepLines w:val="0"/>
+              <w:pageBreakBefore w:val="0"/>
+              <w:widowControl w:val="0"/>
+              <w:pBdr>
+                <w:top w:space="0" w:sz="0" w:val="nil"/>
+                <w:left w:space="0" w:sz="0" w:val="nil"/>
+                <w:bottom w:space="0" w:sz="0" w:val="nil"/>
+                <w:right w:space="0" w:sz="0" w:val="nil"/>
+                <w:between w:space="0" w:sz="0" w:val="nil"/>
+              </w:pBdr>
+              <w:shd w:fill="auto" w:val="clear"/>
+              <w:spacing w:after="0" w:before="0" w:line="240" w:lineRule="auto"/>
+              <w:ind w:left="0" w:right="0" w:firstLine="0"/>
+              <w:jc w:val="center"/>
+              <w:rPr>
+                <w:rFonts w:ascii="Times New Roman" w:cs="Times New Roman" w:eastAsia="Times New Roman" w:hAnsi="Times New Roman"/>
+                <w:sz w:val="24"/>
+                <w:szCs w:val="24"/>
+              </w:rPr>
+            </w:pPr>
+            <w:r>
+              <w:rPr>
+                <w:rFonts w:ascii="Times New Roman" w:cs="Times New Roman" w:eastAsia="Times New Roman" w:hAnsi="Times New Roman"/>
+                <w:sz w:val="24"/>
+                <w:szCs w:val="24"/>
+                <w:rtl w:val="0"/>
+              </w:rPr>
+              <w:t xml:space="preserve">2018</w:t>
+            </w:r>
+          </w:p>
+        </w:tc>
+        <w:tc>
+          <w:tcPr>
+            <w:shd w:fill="auto" w:val="clear"/>
+            <w:tcMar>
+              <w:top w:w="100.0" w:type="dxa"/>
+              <w:left w:w="100.0" w:type="dxa"/>
+              <w:bottom w:w="100.0" w:type="dxa"/>
+              <w:right w:w="100.0" w:type="dxa"/>
+            </w:tcMar>
+            <w:vAlign w:val="top"/>
+          </w:tcPr>
+          <w:p>
+            <w:pPr>
+              <w:keepNext w:val="0"/>
+              <w:keepLines w:val="0"/>
+              <w:pageBreakBefore w:val="0"/>
+              <w:widowControl w:val="0"/>
+              <w:pBdr>
+                <w:top w:space="0" w:sz="0" w:val="nil"/>
+                <w:left w:space="0" w:sz="0" w:val="nil"/>
+                <w:bottom w:space="0" w:sz="0" w:val="nil"/>
+                <w:right w:space="0" w:sz="0" w:val="nil"/>
+                <w:between w:space="0" w:sz="0" w:val="nil"/>
+              </w:pBdr>
+              <w:shd w:fill="auto" w:val="clear"/>
+              <w:spacing w:after="0" w:before="0" w:line="240" w:lineRule="auto"/>
+              <w:ind w:left="0" w:right="0" w:firstLine="0"/>
+              <w:jc w:val="center"/>
+              <w:rPr>
+                <w:rFonts w:ascii="Times New Roman" w:cs="Times New Roman" w:eastAsia="Times New Roman" w:hAnsi="Times New Roman"/>
+                <w:sz w:val="24"/>
+                <w:szCs w:val="24"/>
+              </w:rPr>
+            </w:pPr>
+            <w:r>
+              <w:rPr>
+                <w:rFonts w:ascii="Times New Roman" w:cs="Times New Roman" w:eastAsia="Times New Roman" w:hAnsi="Times New Roman"/>
+                <w:sz w:val="24"/>
+                <w:szCs w:val="24"/>
+                <w:rtl w:val="0"/>
+              </w:rPr>
+              <w:t xml:space="preserve">39,93%</w:t>
+            </w:r>
+          </w:p>
+        </w:tc>
+        <w:tc>
+          <w:tcPr>
+            <w:shd w:fill="auto" w:val="clear"/>
+            <w:tcMar>
+              <w:top w:w="100.0" w:type="dxa"/>
+              <w:left w:w="100.0" w:type="dxa"/>
+              <w:bottom w:w="100.0" w:type="dxa"/>
+              <w:right w:w="100.0" w:type="dxa"/>
+            </w:tcMar>
+            <w:vAlign w:val="top"/>
+          </w:tcPr>
+          <w:p>
+            <w:pPr>
+              <w:keepNext w:val="0"/>
+              <w:keepLines w:val="0"/>
+              <w:pageBreakBefore w:val="0"/>
+              <w:widowControl w:val="0"/>
+              <w:pBdr>
+                <w:top w:space="0" w:sz="0" w:val="nil"/>
+                <w:left w:space="0" w:sz="0" w:val="nil"/>
+                <w:bottom w:space="0" w:sz="0" w:val="nil"/>
+                <w:right w:space="0" w:sz="0" w:val="nil"/>
+                <w:between w:space="0" w:sz="0" w:val="nil"/>
+              </w:pBdr>
+              <w:shd w:fill="auto" w:val="clear"/>
+              <w:spacing w:after="0" w:before="0" w:line="240" w:lineRule="auto"/>
+              <w:ind w:left="0" w:right="0" w:firstLine="0"/>
+              <w:jc w:val="center"/>
+              <w:rPr>
+                <w:rFonts w:ascii="Times New Roman" w:cs="Times New Roman" w:eastAsia="Times New Roman" w:hAnsi="Times New Roman"/>
+                <w:sz w:val="24"/>
+                <w:szCs w:val="24"/>
+              </w:rPr>
+            </w:pPr>
+            <w:r>
+              <w:rPr>
+                <w:rFonts w:ascii="Times New Roman" w:cs="Times New Roman" w:eastAsia="Times New Roman" w:hAnsi="Times New Roman"/>
+                <w:sz w:val="24"/>
+                <w:szCs w:val="24"/>
+                <w:rtl w:val="0"/>
+              </w:rPr>
+              <w:t xml:space="preserve">60,06%</w:t>
+            </w:r>
+          </w:p>
+        </w:tc>
+        <w:tc>
+          <w:tcPr>
+            <w:shd w:fill="auto" w:val="clear"/>
+            <w:tcMar>
+              <w:top w:w="100.0" w:type="dxa"/>
+              <w:left w:w="100.0" w:type="dxa"/>
+              <w:bottom w:w="100.0" w:type="dxa"/>
+              <w:right w:w="100.0" w:type="dxa"/>
+            </w:tcMar>
+            <w:vAlign w:val="top"/>
+          </w:tcPr>
+          <w:p>
+            <w:pPr>
+              <w:keepNext w:val="0"/>
+              <w:keepLines w:val="0"/>
+              <w:pageBreakBefore w:val="0"/>
+              <w:widowControl w:val="0"/>
+              <w:pBdr>
+                <w:top w:space="0" w:sz="0" w:val="nil"/>
+                <w:left w:space="0" w:sz="0" w:val="nil"/>
+                <w:bottom w:space="0" w:sz="0" w:val="nil"/>
+                <w:right w:space="0" w:sz="0" w:val="nil"/>
+                <w:between w:space="0" w:sz="0" w:val="nil"/>
+              </w:pBdr>
+              <w:shd w:fill="auto" w:val="clear"/>
+              <w:spacing w:after="0" w:before="0" w:line="240" w:lineRule="auto"/>
+              <w:ind w:left="0" w:right="0" w:firstLine="0"/>
+              <w:jc w:val="center"/>
+              <w:rPr>
+                <w:rFonts w:ascii="Times New Roman" w:cs="Times New Roman" w:eastAsia="Times New Roman" w:hAnsi="Times New Roman"/>
+                <w:sz w:val="24"/>
+                <w:szCs w:val="24"/>
+              </w:rPr>
+            </w:pPr>
+            <w:r>
+              <w:rPr>
+                <w:rFonts w:ascii="Times New Roman" w:cs="Times New Roman" w:eastAsia="Times New Roman" w:hAnsi="Times New Roman"/>
+                <w:sz w:val="24"/>
+                <w:szCs w:val="24"/>
+                <w:rtl w:val="0"/>
+              </w:rPr>
+              <w:t xml:space="preserve">39,06%</w:t>
+            </w:r>
+          </w:p>
+        </w:tc>
+        <w:tc>
+          <w:tcPr>
+            <w:shd w:fill="auto" w:val="clear"/>
+            <w:tcMar>
+              <w:top w:w="100.0" w:type="dxa"/>
+              <w:left w:w="100.0" w:type="dxa"/>
+              <w:bottom w:w="100.0" w:type="dxa"/>
+              <w:right w:w="100.0" w:type="dxa"/>
+            </w:tcMar>
+            <w:vAlign w:val="top"/>
+          </w:tcPr>
+          <w:p>
+            <w:pPr>
+              <w:keepNext w:val="0"/>
+              <w:keepLines w:val="0"/>
+              <w:pageBreakBefore w:val="0"/>
+              <w:widowControl w:val="0"/>
+              <w:pBdr>
+                <w:top w:space="0" w:sz="0" w:val="nil"/>
+                <w:left w:space="0" w:sz="0" w:val="nil"/>
+                <w:bottom w:space="0" w:sz="0" w:val="nil"/>
+                <w:right w:space="0" w:sz="0" w:val="nil"/>
+                <w:between w:space="0" w:sz="0" w:val="nil"/>
+              </w:pBdr>
+              <w:shd w:fill="auto" w:val="clear"/>
+              <w:spacing w:after="0" w:before="0" w:line="240" w:lineRule="auto"/>
+              <w:ind w:left="0" w:right="0" w:firstLine="0"/>
+              <w:jc w:val="center"/>
+              <w:rPr>
+                <w:rFonts w:ascii="Times New Roman" w:cs="Times New Roman" w:eastAsia="Times New Roman" w:hAnsi="Times New Roman"/>
+                <w:sz w:val="24"/>
+                <w:szCs w:val="24"/>
+              </w:rPr>
+            </w:pPr>
+            <w:r>
+              <w:rPr>
+                <w:rFonts w:ascii="Times New Roman" w:cs="Times New Roman" w:eastAsia="Times New Roman" w:hAnsi="Times New Roman"/>
+                <w:sz w:val="24"/>
+                <w:szCs w:val="24"/>
+                <w:rtl w:val="0"/>
+              </w:rPr>
+              <w:t xml:space="preserve">60,94%</w:t>
+            </w:r>
+          </w:p>
+        </w:tc>
+      </w:tr>
+    </w:tbl>
+    <w:p>
+      <w:pPr>
+        <w:spacing w:line="360" w:lineRule="auto"/>
+        <w:jc w:val="center"/>
+        <w:rPr>
+          <w:rFonts w:ascii="Times New Roman" w:cs="Times New Roman" w:eastAsia="Times New Roman" w:hAnsi="Times New Roman"/>
+          <w:sz w:val="24"/>
+          <w:szCs w:val="24"/>
+        </w:rPr>
+      </w:pPr>
+      <w:r>
+        <w:rPr>
+          <w:rFonts w:ascii="Times New Roman" w:cs="Times New Roman" w:eastAsia="Times New Roman" w:hAnsi="Times New Roman"/>
+          <w:sz w:val="24"/>
+          <w:szCs w:val="24"/>
+          <w:rtl w:val="0"/>
+        </w:rPr>
+        <w:t xml:space="preserve">Source : Bank Indonesia</w:t>
+        <w:tab/>
+      </w:r>
+    </w:p>
+    <w:p>
+      <w:pPr>
+        <w:spacing w:line="360" w:lineRule="auto"/>
+        <w:jc w:val="center"/>
+        <w:rPr>
+          <w:rFonts w:ascii="Times New Roman" w:cs="Times New Roman" w:eastAsia="Times New Roman" w:hAnsi="Times New Roman"/>
+          <w:sz w:val="24"/>
+          <w:szCs w:val="24"/>
+        </w:rPr>
+      </w:pPr>
+      <w:r>
+        <w:rPr>
+          <w:rtl w:val="0"/>
+        </w:rPr>
+      </w:r>
+    </w:p>
+    <w:p>
+      <w:pPr>
+        <w:spacing w:line="360" w:lineRule="auto"/>
+        <w:jc w:val="center"/>
+        <w:rPr>
+          <w:rFonts w:ascii="Times New Roman" w:cs="Times New Roman" w:eastAsia="Times New Roman" w:hAnsi="Times New Roman"/>
+          <w:sz w:val="24"/>
+          <w:szCs w:val="24"/>
+        </w:rPr>
+      </w:pPr>
+      <w:r>
+        <w:rPr>
+          <w:rtl w:val="0"/>
+        </w:rPr>
+      </w:r>
+    </w:p>
+    <w:p>
+      <w:pPr>
+        <w:spacing w:line="360" w:lineRule="auto"/>
+        <w:ind w:left="1440" w:firstLine="720"/>
+        <w:jc w:val="both"/>
+        <w:rPr>
+          <w:rFonts w:ascii="Times New Roman" w:cs="Times New Roman" w:eastAsia="Times New Roman" w:hAnsi="Times New Roman"/>
+          <w:sz w:val="24"/>
+          <w:szCs w:val="24"/>
+        </w:rPr>
+      </w:pPr>
+      <w:r>
+        <w:rPr>
+          <w:rFonts w:ascii="Times New Roman" w:cs="Times New Roman" w:eastAsia="Times New Roman" w:hAnsi="Times New Roman"/>
+          <w:sz w:val="24"/>
+          <w:szCs w:val="24"/>
+          <w:rtl w:val="0"/>
+        </w:rPr>
+        <w:t xml:space="preserve">The compilation of Bank Indonesia data shows that non-cash transactions are growing very rapidly. In 2013, the volume of non-cash transactions was only 39.44% of total transactions, while cash transactions still dominated 60.56%. However, in 2018 non-cash transactions dominated 60.6%, while cash transactions were 39.93%.</w:t>
+      </w:r>
+    </w:p>
+    <w:p>
+      <w:pPr>
+        <w:spacing w:line="360" w:lineRule="auto"/>
         <w:ind w:left="1440" w:firstLine="0"/>
         <w:jc w:val="both"/>
         <w:rPr>
@@ -1374,7 +4012,8 @@
         <w:sectPr>
           <w:headerReference r:id="rId10" w:type="default"/>
           <w:headerReference r:id="rId11" w:type="first"/>
-          <w:footerReference r:id="rId12" w:type="first"/>
+          <w:footerReference r:id="rId12" w:type="default"/>
+          <w:footerReference r:id="rId13" w:type="first"/>
           <w:pgSz w:h="16834" w:w="11909" w:orient="portrait"/>
           <w:pgMar w:bottom="1440" w:top="1440" w:left="1440" w:right="1440" w:header="720.0000000000001" w:footer="720.0000000000001"/>
           <w:pgNumType w:start="1"/>
@@ -1423,7 +4062,7 @@
           <w:ilvl w:val="1"/>
           <w:numId w:val="8"/>
         </w:numPr>
-        <w:spacing w:after="0" w:afterAutospacing="0" w:line="360" w:lineRule="auto"/>
+        <w:spacing w:line="360" w:lineRule="auto"/>
         <w:ind w:left="1440" w:hanging="360"/>
         <w:rPr>
           <w:rFonts w:ascii="Times New Roman" w:cs="Times New Roman" w:eastAsia="Times New Roman" w:hAnsi="Times New Roman"/>
@@ -1442,6 +4081,32 @@
           <w:rtl w:val="0"/>
         </w:rPr>
         <w:t xml:space="preserve">Purpose</w:t>
+      </w:r>
+    </w:p>
+    <w:p>
+      <w:pPr>
+        <w:spacing w:line="360" w:lineRule="auto"/>
+        <w:ind w:left="1440" w:firstLine="0"/>
+        <w:jc w:val="both"/>
+        <w:rPr>
+          <w:rFonts w:ascii="Times New Roman" w:cs="Times New Roman" w:eastAsia="Times New Roman" w:hAnsi="Times New Roman"/>
+          <w:sz w:val="24"/>
+          <w:szCs w:val="24"/>
+        </w:rPr>
+      </w:pPr>
+      <w:r>
+        <w:rPr>
+          <w:rFonts w:ascii="Times New Roman" w:cs="Times New Roman" w:eastAsia="Times New Roman" w:hAnsi="Times New Roman"/>
+          <w:sz w:val="24"/>
+          <w:szCs w:val="24"/>
+          <w:rtl w:val="0"/>
+        </w:rPr>
+        <w:t xml:space="preserve">This application has several purposes, including:</w:t>
+      </w:r>
+      <w:r>
+        <w:rPr>
+          <w:rtl w:val="0"/>
+        </w:rPr>
       </w:r>
     </w:p>
     <w:p>
@@ -1596,7 +4261,7 @@
           <w:ilvl w:val="1"/>
           <w:numId w:val="8"/>
         </w:numPr>
-        <w:spacing w:after="0" w:afterAutospacing="0" w:line="360" w:lineRule="auto"/>
+        <w:spacing w:line="360" w:lineRule="auto"/>
         <w:ind w:left="1440" w:hanging="360"/>
         <w:rPr>
           <w:rFonts w:ascii="Times New Roman" w:cs="Times New Roman" w:eastAsia="Times New Roman" w:hAnsi="Times New Roman"/>
@@ -1616,6 +4281,138 @@
           <w:rtl w:val="0"/>
         </w:rPr>
         <w:t xml:space="preserve">Benefit</w:t>
+      </w:r>
+    </w:p>
+    <w:p>
+      <w:pPr>
+        <w:ind w:left="1440" w:firstLine="0"/>
+        <w:jc w:val="both"/>
+        <w:rPr>
+          <w:rFonts w:ascii="Times New Roman" w:cs="Times New Roman" w:eastAsia="Times New Roman" w:hAnsi="Times New Roman"/>
+          <w:sz w:val="24"/>
+          <w:szCs w:val="24"/>
+        </w:rPr>
+      </w:pPr>
+      <w:r>
+        <w:rPr>
+          <w:rFonts w:ascii="Times New Roman" w:cs="Times New Roman" w:eastAsia="Times New Roman" w:hAnsi="Times New Roman"/>
+          <w:sz w:val="24"/>
+          <w:szCs w:val="24"/>
+          <w:rtl w:val="0"/>
+        </w:rPr>
+        <w:t xml:space="preserve">The following are the benefits offered by the application to users:</w:t>
+      </w:r>
+      <w:r>
+        <w:rPr>
+          <w:rtl w:val="0"/>
+        </w:rPr>
+      </w:r>
+    </w:p>
+    <w:p>
+      <w:pPr>
+        <w:pStyle w:val="Heading5"/>
+        <w:numPr>
+          <w:ilvl w:val="2"/>
+          <w:numId w:val="8"/>
+        </w:numPr>
+        <w:spacing w:after="0" w:afterAutospacing="0" w:line="360" w:lineRule="auto"/>
+        <w:ind w:left="2160" w:hanging="360"/>
+        <w:jc w:val="both"/>
+        <w:rPr>
+          <w:rFonts w:ascii="Times New Roman" w:cs="Times New Roman" w:eastAsia="Times New Roman" w:hAnsi="Times New Roman"/>
+          <w:b w:val="1"/>
+          <w:sz w:val="24"/>
+          <w:szCs w:val="24"/>
+        </w:rPr>
+      </w:pPr>
+      <w:bookmarkStart w:colFirst="0" w:colLast="0" w:name="_4ossvqvpso99" w:id="6"/>
+      <w:bookmarkEnd w:id="6"/>
+      <w:r>
+        <w:rPr>
+          <w:rFonts w:ascii="Times New Roman" w:cs="Times New Roman" w:eastAsia="Times New Roman" w:hAnsi="Times New Roman"/>
+          <w:b w:val="1"/>
+          <w:color w:val="000000"/>
+          <w:sz w:val="24"/>
+          <w:szCs w:val="24"/>
+          <w:rtl w:val="0"/>
+        </w:rPr>
+        <w:t xml:space="preserve">For Students</w:t>
+      </w:r>
+    </w:p>
+    <w:p>
+      <w:pPr>
+        <w:numPr>
+          <w:ilvl w:val="0"/>
+          <w:numId w:val="2"/>
+        </w:numPr>
+        <w:spacing w:line="360" w:lineRule="auto"/>
+        <w:ind w:left="2160" w:hanging="360"/>
+        <w:jc w:val="both"/>
+        <w:rPr>
+          <w:rFonts w:ascii="Times New Roman" w:cs="Times New Roman" w:eastAsia="Times New Roman" w:hAnsi="Times New Roman"/>
+          <w:sz w:val="24"/>
+          <w:szCs w:val="24"/>
+          <w:u w:val="none"/>
+        </w:rPr>
+      </w:pPr>
+      <w:r>
+        <w:rPr>
+          <w:rFonts w:ascii="Times New Roman" w:cs="Times New Roman" w:eastAsia="Times New Roman" w:hAnsi="Times New Roman"/>
+          <w:sz w:val="24"/>
+          <w:szCs w:val="24"/>
+          <w:rtl w:val="0"/>
+        </w:rPr>
+        <w:t xml:space="preserve">Can get used to the development of existing technology.</w:t>
+      </w:r>
+    </w:p>
+    <w:p>
+      <w:pPr>
+        <w:numPr>
+          <w:ilvl w:val="0"/>
+          <w:numId w:val="2"/>
+        </w:numPr>
+        <w:spacing w:line="360" w:lineRule="auto"/>
+        <w:ind w:left="2160" w:hanging="360"/>
+        <w:jc w:val="both"/>
+        <w:rPr>
+          <w:rFonts w:ascii="Times New Roman" w:cs="Times New Roman" w:eastAsia="Times New Roman" w:hAnsi="Times New Roman"/>
+          <w:sz w:val="24"/>
+          <w:szCs w:val="24"/>
+        </w:rPr>
+      </w:pPr>
+      <w:r>
+        <w:rPr>
+          <w:rFonts w:ascii="Times New Roman" w:cs="Times New Roman" w:eastAsia="Times New Roman" w:hAnsi="Times New Roman"/>
+          <w:sz w:val="24"/>
+          <w:szCs w:val="24"/>
+          <w:rtl w:val="0"/>
+        </w:rPr>
+        <w:t xml:space="preserve">Facilitate transactions in purchasing goods and food available in the canteen.</w:t>
+      </w:r>
+    </w:p>
+    <w:p>
+      <w:pPr>
+        <w:numPr>
+          <w:ilvl w:val="0"/>
+          <w:numId w:val="2"/>
+        </w:numPr>
+        <w:spacing w:after="0" w:afterAutospacing="0" w:line="360" w:lineRule="auto"/>
+        <w:ind w:left="2160" w:hanging="360"/>
+        <w:jc w:val="both"/>
+        <w:rPr>
+          <w:rFonts w:ascii="Times New Roman" w:cs="Times New Roman" w:eastAsia="Times New Roman" w:hAnsi="Times New Roman"/>
+          <w:sz w:val="24"/>
+          <w:szCs w:val="24"/>
+        </w:rPr>
+      </w:pPr>
+      <w:r>
+        <w:rPr>
+          <w:rFonts w:ascii="Times New Roman" w:cs="Times New Roman" w:eastAsia="Times New Roman" w:hAnsi="Times New Roman"/>
+          <w:sz w:val="24"/>
+          <w:szCs w:val="24"/>
+          <w:rtl w:val="0"/>
+        </w:rPr>
+        <w:t xml:space="preserve">Facilitate to choose any available goods or foods in the canteen.</w:t>
       </w:r>
     </w:p>
     <w:p>
@@ -1635,8 +4432,8 @@
           <w:szCs w:val="24"/>
         </w:rPr>
       </w:pPr>
-      <w:bookmarkStart w:colFirst="0" w:colLast="0" w:name="_4ossvqvpso99" w:id="6"/>
-      <w:bookmarkEnd w:id="6"/>
+      <w:bookmarkStart w:colFirst="0" w:colLast="0" w:name="_zeh5apqmbixb" w:id="7"/>
+      <w:bookmarkEnd w:id="7"/>
       <w:r>
         <w:rPr>
           <w:rFonts w:ascii="Times New Roman" w:cs="Times New Roman" w:eastAsia="Times New Roman" w:hAnsi="Times New Roman"/>
@@ -1646,14 +4443,14 @@
           <w:szCs w:val="24"/>
           <w:rtl w:val="0"/>
         </w:rPr>
-        <w:t xml:space="preserve">For Students</w:t>
+        <w:t xml:space="preserve">For Seller</w:t>
       </w:r>
     </w:p>
     <w:p>
       <w:pPr>
         <w:numPr>
           <w:ilvl w:val="0"/>
-          <w:numId w:val="2"/>
+          <w:numId w:val="3"/>
         </w:numPr>
         <w:spacing w:line="360" w:lineRule="auto"/>
         <w:ind w:left="2160" w:hanging="360"/>
@@ -1662,7 +4459,6 @@
           <w:rFonts w:ascii="Times New Roman" w:cs="Times New Roman" w:eastAsia="Times New Roman" w:hAnsi="Times New Roman"/>
           <w:sz w:val="24"/>
           <w:szCs w:val="24"/>
-          <w:u w:val="none"/>
         </w:rPr>
       </w:pPr>
       <w:r>
@@ -1679,7 +4475,7 @@
       <w:pPr>
         <w:numPr>
           <w:ilvl w:val="0"/>
-          <w:numId w:val="2"/>
+          <w:numId w:val="3"/>
         </w:numPr>
         <w:spacing w:line="360" w:lineRule="auto"/>
         <w:ind w:left="2160" w:hanging="360"/>
@@ -1697,14 +4493,14 @@
           <w:szCs w:val="24"/>
           <w:rtl w:val="0"/>
         </w:rPr>
-        <w:t xml:space="preserve">Facilitate transactions in purchasing goods and food available in the canteen.</w:t>
+        <w:t xml:space="preserve">Facilitate transactions in selling goods and food available in the canteen.</w:t>
       </w:r>
     </w:p>
     <w:p>
       <w:pPr>
         <w:numPr>
           <w:ilvl w:val="0"/>
-          <w:numId w:val="2"/>
+          <w:numId w:val="3"/>
         </w:numPr>
         <w:spacing w:after="0" w:afterAutospacing="0" w:line="360" w:lineRule="auto"/>
         <w:ind w:left="2160" w:hanging="360"/>
@@ -1722,7 +4518,7 @@
           <w:szCs w:val="24"/>
           <w:rtl w:val="0"/>
         </w:rPr>
-        <w:t xml:space="preserve">Facilitate to choose any available goods or foods in the canteen.</w:t>
+        <w:t xml:space="preserve">Facilitate bookkeeping activity and display the required information to buyers</w:t>
       </w:r>
     </w:p>
     <w:p>
@@ -1742,112 +4538,6 @@
           <w:szCs w:val="24"/>
         </w:rPr>
       </w:pPr>
-      <w:bookmarkStart w:colFirst="0" w:colLast="0" w:name="_zeh5apqmbixb" w:id="7"/>
-      <w:bookmarkEnd w:id="7"/>
-      <w:r>
-        <w:rPr>
-          <w:rFonts w:ascii="Times New Roman" w:cs="Times New Roman" w:eastAsia="Times New Roman" w:hAnsi="Times New Roman"/>
-          <w:b w:val="1"/>
-          <w:color w:val="000000"/>
-          <w:sz w:val="24"/>
-          <w:szCs w:val="24"/>
-          <w:rtl w:val="0"/>
-        </w:rPr>
-        <w:t xml:space="preserve">For Seller</w:t>
-      </w:r>
-    </w:p>
-    <w:p>
-      <w:pPr>
-        <w:numPr>
-          <w:ilvl w:val="0"/>
-          <w:numId w:val="3"/>
-        </w:numPr>
-        <w:spacing w:line="360" w:lineRule="auto"/>
-        <w:ind w:left="2160" w:hanging="360"/>
-        <w:jc w:val="both"/>
-        <w:rPr>
-          <w:rFonts w:ascii="Times New Roman" w:cs="Times New Roman" w:eastAsia="Times New Roman" w:hAnsi="Times New Roman"/>
-          <w:sz w:val="24"/>
-          <w:szCs w:val="24"/>
-        </w:rPr>
-      </w:pPr>
-      <w:r>
-        <w:rPr>
-          <w:rFonts w:ascii="Times New Roman" w:cs="Times New Roman" w:eastAsia="Times New Roman" w:hAnsi="Times New Roman"/>
-          <w:sz w:val="24"/>
-          <w:szCs w:val="24"/>
-          <w:rtl w:val="0"/>
-        </w:rPr>
-        <w:t xml:space="preserve">Can get used to the development of existing technology.</w:t>
-      </w:r>
-    </w:p>
-    <w:p>
-      <w:pPr>
-        <w:numPr>
-          <w:ilvl w:val="0"/>
-          <w:numId w:val="3"/>
-        </w:numPr>
-        <w:spacing w:line="360" w:lineRule="auto"/>
-        <w:ind w:left="2160" w:hanging="360"/>
-        <w:jc w:val="both"/>
-        <w:rPr>
-          <w:rFonts w:ascii="Times New Roman" w:cs="Times New Roman" w:eastAsia="Times New Roman" w:hAnsi="Times New Roman"/>
-          <w:sz w:val="24"/>
-          <w:szCs w:val="24"/>
-        </w:rPr>
-      </w:pPr>
-      <w:r>
-        <w:rPr>
-          <w:rFonts w:ascii="Times New Roman" w:cs="Times New Roman" w:eastAsia="Times New Roman" w:hAnsi="Times New Roman"/>
-          <w:sz w:val="24"/>
-          <w:szCs w:val="24"/>
-          <w:rtl w:val="0"/>
-        </w:rPr>
-        <w:t xml:space="preserve">Facilitate transactions in selling goods and food available in the canteen.</w:t>
-      </w:r>
-    </w:p>
-    <w:p>
-      <w:pPr>
-        <w:numPr>
-          <w:ilvl w:val="0"/>
-          <w:numId w:val="3"/>
-        </w:numPr>
-        <w:spacing w:after="0" w:afterAutospacing="0" w:line="360" w:lineRule="auto"/>
-        <w:ind w:left="2160" w:hanging="360"/>
-        <w:jc w:val="both"/>
-        <w:rPr>
-          <w:rFonts w:ascii="Times New Roman" w:cs="Times New Roman" w:eastAsia="Times New Roman" w:hAnsi="Times New Roman"/>
-          <w:sz w:val="24"/>
-          <w:szCs w:val="24"/>
-        </w:rPr>
-      </w:pPr>
-      <w:r>
-        <w:rPr>
-          <w:rFonts w:ascii="Times New Roman" w:cs="Times New Roman" w:eastAsia="Times New Roman" w:hAnsi="Times New Roman"/>
-          <w:sz w:val="24"/>
-          <w:szCs w:val="24"/>
-          <w:rtl w:val="0"/>
-        </w:rPr>
-        <w:t xml:space="preserve">Facilitate bookkeeping activity and display the required information to buyers</w:t>
-      </w:r>
-    </w:p>
-    <w:p>
-      <w:pPr>
-        <w:pStyle w:val="Heading5"/>
-        <w:numPr>
-          <w:ilvl w:val="2"/>
-          <w:numId w:val="8"/>
-        </w:numPr>
-        <w:spacing w:after="0" w:afterAutospacing="0" w:before="0" w:beforeAutospacing="0" w:line="360" w:lineRule="auto"/>
-        <w:ind w:left="2160" w:hanging="360"/>
-        <w:jc w:val="both"/>
-        <w:rPr>
-          <w:rFonts w:ascii="Times New Roman" w:cs="Times New Roman" w:eastAsia="Times New Roman" w:hAnsi="Times New Roman"/>
-          <w:b w:val="1"/>
-          <w:sz w:val="24"/>
-          <w:szCs w:val="24"/>
-        </w:rPr>
-      </w:pPr>
       <w:bookmarkStart w:colFirst="0" w:colLast="0" w:name="_y1356y4cw8ia" w:id="8"/>
       <w:bookmarkEnd w:id="8"/>
       <w:r>
@@ -2058,7 +4748,7 @@
     </w:p>
     <w:tbl>
       <w:tblPr>
-        <w:tblStyle w:val="Table2"/>
+        <w:tblStyle w:val="Table3"/>
         <w:tblW w:w="8490.0" w:type="dxa"/>
         <w:jc w:val="center"/>
         <w:tblBorders>
@@ -2545,7 +5235,7 @@
               </w:rPr>
               <w:t xml:space="preserve"> </w:t>
             </w:r>
-            <w:hyperlink r:id="rId13">
+            <w:hyperlink r:id="rId14">
               <w:r>
                 <w:rPr>
                   <w:rFonts w:ascii="Times New Roman" w:cs="Times New Roman" w:eastAsia="Times New Roman" w:hAnsi="Times New Roman"/>
@@ -3043,7 +5733,7 @@
               </w:rPr>
               <w:t xml:space="preserve"> </w:t>
             </w:r>
-            <w:hyperlink r:id="rId14">
+            <w:hyperlink r:id="rId15">
               <w:r>
                 <w:rPr>
                   <w:rFonts w:ascii="Times New Roman" w:cs="Times New Roman" w:eastAsia="Times New Roman" w:hAnsi="Times New Roman"/>
@@ -3488,7 +6178,7 @@
               </w:rPr>
               <w:t xml:space="preserve">  </w:t>
             </w:r>
-            <w:hyperlink r:id="rId15">
+            <w:hyperlink r:id="rId16">
               <w:r>
                 <w:rPr>
                   <w:rFonts w:ascii="Times New Roman" w:cs="Times New Roman" w:eastAsia="Times New Roman" w:hAnsi="Times New Roman"/>
@@ -3568,13 +6258,358 @@
           <w:szCs w:val="24"/>
           <w:rtl w:val="0"/>
         </w:rPr>
-        <w:t xml:space="preserve">Budget</w:t>
+        <w:t xml:space="preserve">BUDGET AND BUSINESS MODEL</w:t>
       </w:r>
     </w:p>
     <w:p>
       <w:pPr>
         <w:rPr/>
       </w:pPr>
+      <w:r>
+        <w:rPr>
+          <w:rtl w:val="0"/>
+        </w:rPr>
+      </w:r>
+    </w:p>
+    <w:p>
+      <w:pPr>
+        <w:pStyle w:val="Heading4"/>
+        <w:numPr>
+          <w:ilvl w:val="1"/>
+          <w:numId w:val="5"/>
+        </w:numPr>
+        <w:spacing w:after="0" w:afterAutospacing="0" w:line="360" w:lineRule="auto"/>
+        <w:ind w:left="1440" w:hanging="360"/>
+        <w:rPr>
+          <w:rFonts w:ascii="Times New Roman" w:cs="Times New Roman" w:eastAsia="Times New Roman" w:hAnsi="Times New Roman"/>
+          <w:b w:val="1"/>
+          <w:color w:val="000000"/>
+        </w:rPr>
+      </w:pPr>
+      <w:bookmarkStart w:colFirst="0" w:colLast="0" w:name="_6xde141yuvo7" w:id="13"/>
+      <w:bookmarkEnd w:id="13"/>
+      <w:r>
+        <w:rPr>
+          <w:rFonts w:ascii="Times New Roman" w:cs="Times New Roman" w:eastAsia="Times New Roman" w:hAnsi="Times New Roman"/>
+          <w:b w:val="1"/>
+          <w:color w:val="000000"/>
+          <w:rtl w:val="0"/>
+        </w:rPr>
+        <w:t xml:space="preserve">Business Model</w:t>
+      </w:r>
+    </w:p>
+    <w:p>
+      <w:pPr>
+        <w:pStyle w:val="Heading5"/>
+        <w:numPr>
+          <w:ilvl w:val="2"/>
+          <w:numId w:val="5"/>
+        </w:numPr>
+        <w:spacing w:before="0" w:beforeAutospacing="0" w:line="360" w:lineRule="auto"/>
+        <w:ind w:left="2160" w:hanging="360"/>
+        <w:jc w:val="both"/>
+        <w:rPr>
+          <w:rFonts w:ascii="Times New Roman" w:cs="Times New Roman" w:eastAsia="Times New Roman" w:hAnsi="Times New Roman"/>
+          <w:b w:val="1"/>
+          <w:sz w:val="24"/>
+          <w:szCs w:val="24"/>
+        </w:rPr>
+      </w:pPr>
+      <w:bookmarkStart w:colFirst="0" w:colLast="0" w:name="_rwlk29fpkcia" w:id="14"/>
+      <w:bookmarkEnd w:id="14"/>
+      <w:r>
+        <w:rPr>
+          <w:rFonts w:ascii="Times New Roman" w:cs="Times New Roman" w:eastAsia="Times New Roman" w:hAnsi="Times New Roman"/>
+          <w:b w:val="1"/>
+          <w:sz w:val="24"/>
+          <w:szCs w:val="24"/>
+          <w:rtl w:val="0"/>
+        </w:rPr>
+        <w:t xml:space="preserve">Function of E-Canteen Application</w:t>
+      </w:r>
+    </w:p>
+    <w:p>
+      <w:pPr>
+        <w:spacing w:line="360" w:lineRule="auto"/>
+        <w:ind w:left="2160" w:firstLine="0"/>
+        <w:jc w:val="both"/>
+        <w:rPr>
+          <w:rFonts w:ascii="Times New Roman" w:cs="Times New Roman" w:eastAsia="Times New Roman" w:hAnsi="Times New Roman"/>
+          <w:sz w:val="24"/>
+          <w:szCs w:val="24"/>
+        </w:rPr>
+      </w:pPr>
+      <w:r>
+        <w:rPr>
+          <w:rFonts w:ascii="Times New Roman" w:cs="Times New Roman" w:eastAsia="Times New Roman" w:hAnsi="Times New Roman"/>
+          <w:sz w:val="24"/>
+          <w:szCs w:val="24"/>
+          <w:rtl w:val="0"/>
+        </w:rPr>
+        <w:t xml:space="preserve">There are several function in this e-canteen application, such as:</w:t>
+      </w:r>
+    </w:p>
+    <w:p>
+      <w:pPr>
+        <w:numPr>
+          <w:ilvl w:val="0"/>
+          <w:numId w:val="1"/>
+        </w:numPr>
+        <w:spacing w:line="360" w:lineRule="auto"/>
+        <w:ind w:left="2160" w:hanging="360"/>
+        <w:jc w:val="both"/>
+        <w:rPr>
+          <w:rFonts w:ascii="Times New Roman" w:cs="Times New Roman" w:eastAsia="Times New Roman" w:hAnsi="Times New Roman"/>
+          <w:sz w:val="24"/>
+          <w:szCs w:val="24"/>
+          <w:u w:val="none"/>
+        </w:rPr>
+      </w:pPr>
+      <w:r>
+        <w:rPr>
+          <w:rFonts w:ascii="Times New Roman" w:cs="Times New Roman" w:eastAsia="Times New Roman" w:hAnsi="Times New Roman"/>
+          <w:sz w:val="24"/>
+          <w:szCs w:val="24"/>
+          <w:rtl w:val="0"/>
+        </w:rPr>
+        <w:t xml:space="preserve">E-Transaction</w:t>
+      </w:r>
+    </w:p>
+    <w:p>
+      <w:pPr>
+        <w:spacing w:line="360" w:lineRule="auto"/>
+        <w:ind w:left="2160" w:firstLine="0"/>
+        <w:jc w:val="both"/>
+        <w:rPr>
+          <w:rFonts w:ascii="Times New Roman" w:cs="Times New Roman" w:eastAsia="Times New Roman" w:hAnsi="Times New Roman"/>
+          <w:sz w:val="24"/>
+          <w:szCs w:val="24"/>
+        </w:rPr>
+      </w:pPr>
+      <w:r>
+        <w:rPr>
+          <w:rFonts w:ascii="Times New Roman" w:cs="Times New Roman" w:eastAsia="Times New Roman" w:hAnsi="Times New Roman"/>
+          <w:sz w:val="24"/>
+          <w:szCs w:val="24"/>
+          <w:rtl w:val="0"/>
+        </w:rPr>
+        <w:t xml:space="preserve">Buyer and Seller can do cashless payments using e-money such as mobile banking or other e-wallet. companies can also create a separate token that can be exchanged for money to make payments.</w:t>
+      </w:r>
+    </w:p>
+    <w:p>
+      <w:pPr>
+        <w:numPr>
+          <w:ilvl w:val="0"/>
+          <w:numId w:val="1"/>
+        </w:numPr>
+        <w:spacing w:line="360" w:lineRule="auto"/>
+        <w:ind w:left="2160" w:hanging="360"/>
+        <w:jc w:val="both"/>
+        <w:rPr>
+          <w:rFonts w:ascii="Times New Roman" w:cs="Times New Roman" w:eastAsia="Times New Roman" w:hAnsi="Times New Roman"/>
+          <w:sz w:val="24"/>
+          <w:szCs w:val="24"/>
+        </w:rPr>
+      </w:pPr>
+      <w:r>
+        <w:rPr>
+          <w:rFonts w:ascii="Times New Roman" w:cs="Times New Roman" w:eastAsia="Times New Roman" w:hAnsi="Times New Roman"/>
+          <w:sz w:val="24"/>
+          <w:szCs w:val="24"/>
+          <w:rtl w:val="0"/>
+        </w:rPr>
+        <w:t xml:space="preserve">Online Window Shopping</w:t>
+      </w:r>
+    </w:p>
+    <w:p>
+      <w:pPr>
+        <w:spacing w:line="360" w:lineRule="auto"/>
+        <w:ind w:left="2160" w:firstLine="0"/>
+        <w:jc w:val="both"/>
+        <w:rPr>
+          <w:rFonts w:ascii="Times New Roman" w:cs="Times New Roman" w:eastAsia="Times New Roman" w:hAnsi="Times New Roman"/>
+          <w:sz w:val="24"/>
+          <w:szCs w:val="24"/>
+        </w:rPr>
+      </w:pPr>
+      <w:r>
+        <w:rPr>
+          <w:rFonts w:ascii="Times New Roman" w:cs="Times New Roman" w:eastAsia="Times New Roman" w:hAnsi="Times New Roman"/>
+          <w:sz w:val="24"/>
+          <w:szCs w:val="24"/>
+          <w:rtl w:val="0"/>
+        </w:rPr>
+        <w:t xml:space="preserve">Students (buyers) can make the selection of goods or food available online so there is no need for additional queues and fuss in choosing an item or food.</w:t>
+      </w:r>
+    </w:p>
+    <w:p>
+      <w:pPr>
+        <w:numPr>
+          <w:ilvl w:val="0"/>
+          <w:numId w:val="1"/>
+        </w:numPr>
+        <w:spacing w:line="360" w:lineRule="auto"/>
+        <w:ind w:left="2160" w:hanging="360"/>
+        <w:jc w:val="both"/>
+        <w:rPr>
+          <w:rFonts w:ascii="Times New Roman" w:cs="Times New Roman" w:eastAsia="Times New Roman" w:hAnsi="Times New Roman"/>
+          <w:sz w:val="24"/>
+          <w:szCs w:val="24"/>
+          <w:u w:val="none"/>
+        </w:rPr>
+      </w:pPr>
+      <w:r>
+        <w:rPr>
+          <w:rFonts w:ascii="Times New Roman" w:cs="Times New Roman" w:eastAsia="Times New Roman" w:hAnsi="Times New Roman"/>
+          <w:sz w:val="24"/>
+          <w:szCs w:val="24"/>
+          <w:rtl w:val="0"/>
+        </w:rPr>
+        <w:t xml:space="preserve">RFID Validation</w:t>
+      </w:r>
+    </w:p>
+    <w:p>
+      <w:pPr>
+        <w:spacing w:line="360" w:lineRule="auto"/>
+        <w:ind w:left="2160" w:firstLine="0"/>
+        <w:jc w:val="both"/>
+        <w:rPr>
+          <w:rFonts w:ascii="Times New Roman" w:cs="Times New Roman" w:eastAsia="Times New Roman" w:hAnsi="Times New Roman"/>
+          <w:sz w:val="24"/>
+          <w:szCs w:val="24"/>
+        </w:rPr>
+      </w:pPr>
+      <w:r>
+        <w:rPr>
+          <w:rFonts w:ascii="Times New Roman" w:cs="Times New Roman" w:eastAsia="Times New Roman" w:hAnsi="Times New Roman"/>
+          <w:sz w:val="24"/>
+          <w:szCs w:val="24"/>
+          <w:rtl w:val="0"/>
+        </w:rPr>
+        <w:t xml:space="preserve">Using RFID to check or validate orders quickly and accurately.</w:t>
+      </w:r>
+    </w:p>
+    <w:p>
+      <w:pPr>
+        <w:numPr>
+          <w:ilvl w:val="0"/>
+          <w:numId w:val="1"/>
+        </w:numPr>
+        <w:spacing w:line="360" w:lineRule="auto"/>
+        <w:ind w:left="2160" w:hanging="360"/>
+        <w:jc w:val="both"/>
+        <w:rPr>
+          <w:rFonts w:ascii="Times New Roman" w:cs="Times New Roman" w:eastAsia="Times New Roman" w:hAnsi="Times New Roman"/>
+          <w:sz w:val="24"/>
+          <w:szCs w:val="24"/>
+          <w:u w:val="none"/>
+        </w:rPr>
+      </w:pPr>
+      <w:r>
+        <w:rPr>
+          <w:rFonts w:ascii="Times New Roman" w:cs="Times New Roman" w:eastAsia="Times New Roman" w:hAnsi="Times New Roman"/>
+          <w:sz w:val="24"/>
+          <w:szCs w:val="24"/>
+          <w:rtl w:val="0"/>
+        </w:rPr>
+        <w:t xml:space="preserve">Merchant </w:t>
+      </w:r>
+    </w:p>
+    <w:p>
+      <w:pPr>
+        <w:spacing w:line="360" w:lineRule="auto"/>
+        <w:ind w:left="2160" w:firstLine="0"/>
+        <w:jc w:val="both"/>
+        <w:rPr>
+          <w:rFonts w:ascii="Times New Roman" w:cs="Times New Roman" w:eastAsia="Times New Roman" w:hAnsi="Times New Roman"/>
+          <w:sz w:val="24"/>
+          <w:szCs w:val="24"/>
+        </w:rPr>
+      </w:pPr>
+      <w:r>
+        <w:rPr>
+          <w:rFonts w:ascii="Times New Roman" w:cs="Times New Roman" w:eastAsia="Times New Roman" w:hAnsi="Times New Roman"/>
+          <w:sz w:val="24"/>
+          <w:szCs w:val="24"/>
+          <w:rtl w:val="0"/>
+        </w:rPr>
+        <w:t xml:space="preserve">Students who want to sell food or goods can be entrusted in the available canteen by willingly to become a merchant who provides periodic supplies to sellers in the canteen.</w:t>
+      </w:r>
+    </w:p>
+    <w:p>
+      <w:pPr>
+        <w:pStyle w:val="Heading5"/>
+        <w:numPr>
+          <w:ilvl w:val="2"/>
+          <w:numId w:val="5"/>
+        </w:numPr>
+        <w:spacing w:line="360" w:lineRule="auto"/>
+        <w:ind w:left="2160" w:hanging="360"/>
+        <w:jc w:val="both"/>
+        <w:rPr>
+          <w:rFonts w:ascii="Times New Roman" w:cs="Times New Roman" w:eastAsia="Times New Roman" w:hAnsi="Times New Roman"/>
+          <w:b w:val="1"/>
+          <w:color w:val="666666"/>
+          <w:sz w:val="24"/>
+          <w:szCs w:val="24"/>
+        </w:rPr>
+      </w:pPr>
+      <w:bookmarkStart w:colFirst="0" w:colLast="0" w:name="_wl5en2j80w1l" w:id="15"/>
+      <w:bookmarkEnd w:id="15"/>
+      <w:r>
+        <w:rPr>
+          <w:rFonts w:ascii="Times New Roman" w:cs="Times New Roman" w:eastAsia="Times New Roman" w:hAnsi="Times New Roman"/>
+          <w:b w:val="1"/>
+          <w:sz w:val="24"/>
+          <w:szCs w:val="24"/>
+          <w:rtl w:val="0"/>
+        </w:rPr>
+        <w:t xml:space="preserve">Application Use Case Diagram</w:t>
+      </w:r>
+    </w:p>
+    <w:p>
+      <w:pPr>
+        <w:ind w:left="0" w:firstLine="0"/>
+        <w:rPr/>
+      </w:pPr>
+      <w:r>
+        <w:rPr/>
+        <w:drawing>
+          <wp:inline distB="114300" distT="114300" distL="114300" distR="114300">
+            <wp:extent cx="6205639" cy="5618062"/>
+            <wp:effectExtent b="0" l="0" r="0" t="0"/>
+            <wp:docPr id="3" name="image3.png"/>
+            <a:graphic>
+              <a:graphicData uri="http://schemas.openxmlformats.org/drawingml/2006/picture">
+                <pic:pic>
+                  <pic:nvPicPr>
+                    <pic:cNvPr id="0" name="image3.png"/>
+                    <pic:cNvPicPr preferRelativeResize="0"/>
+                  </pic:nvPicPr>
+                  <pic:blipFill>
+                    <a:blip r:embed="rId17"/>
+                    <a:srcRect b="0" l="0" r="0" t="0"/>
+                    <a:stretch>
+                      <a:fillRect/>
+                    </a:stretch>
+                  </pic:blipFill>
+                  <pic:spPr>
+                    <a:xfrm>
+                      <a:off x="0" y="0"/>
+                      <a:ext cx="6205639" cy="5618062"/>
+                    </a:xfrm>
+                    <a:prstGeom prst="rect"/>
+                    <a:ln/>
+                  </pic:spPr>
+                </pic:pic>
+              </a:graphicData>
+            </a:graphic>
+          </wp:inline>
+        </w:drawing>
+      </w:r>
+      <w:r>
+        <w:br w:type="page"/>
+      </w:r>
       <w:r>
         <w:rPr>
           <w:rtl w:val="0"/>
@@ -3596,8 +6631,8 @@
           <w:color w:val="000000"/>
         </w:rPr>
       </w:pPr>
-      <w:bookmarkStart w:colFirst="0" w:colLast="0" w:name="_6xde141yuvo7" w:id="13"/>
-      <w:bookmarkEnd w:id="13"/>
+      <w:bookmarkStart w:colFirst="0" w:colLast="0" w:name="_eloqcfdq612k" w:id="16"/>
+      <w:bookmarkEnd w:id="16"/>
       <w:r>
         <w:rPr>
           <w:rFonts w:ascii="Times New Roman" w:cs="Times New Roman" w:eastAsia="Times New Roman" w:hAnsi="Times New Roman"/>
@@ -3605,244 +6640,6 @@
           <w:color w:val="000000"/>
           <w:rtl w:val="0"/>
         </w:rPr>
-        <w:t xml:space="preserve">Business Model</w:t>
-      </w:r>
-    </w:p>
-    <w:p>
-      <w:pPr>
-        <w:spacing w:line="360" w:lineRule="auto"/>
-        <w:ind w:left="1440" w:firstLine="0"/>
-        <w:jc w:val="both"/>
-        <w:rPr>
-          <w:rFonts w:ascii="Times New Roman" w:cs="Times New Roman" w:eastAsia="Times New Roman" w:hAnsi="Times New Roman"/>
-          <w:sz w:val="24"/>
-          <w:szCs w:val="24"/>
-        </w:rPr>
-      </w:pPr>
-      <w:r>
-        <w:rPr>
-          <w:rFonts w:ascii="Times New Roman" w:cs="Times New Roman" w:eastAsia="Times New Roman" w:hAnsi="Times New Roman"/>
-          <w:sz w:val="24"/>
-          <w:szCs w:val="24"/>
-          <w:rtl w:val="0"/>
-        </w:rPr>
-        <w:t xml:space="preserve">There are several uses in this e canteen application, such as : </w:t>
-      </w:r>
-    </w:p>
-    <w:p>
-      <w:pPr>
-        <w:numPr>
-          <w:ilvl w:val="0"/>
-          <w:numId w:val="1"/>
-        </w:numPr>
-        <w:spacing w:line="360" w:lineRule="auto"/>
-        <w:ind w:left="2160" w:hanging="360"/>
-        <w:jc w:val="both"/>
-        <w:rPr>
-          <w:rFonts w:ascii="Times New Roman" w:cs="Times New Roman" w:eastAsia="Times New Roman" w:hAnsi="Times New Roman"/>
-          <w:sz w:val="24"/>
-          <w:szCs w:val="24"/>
-          <w:u w:val="none"/>
-        </w:rPr>
-      </w:pPr>
-      <w:r>
-        <w:rPr>
-          <w:rFonts w:ascii="Times New Roman" w:cs="Times New Roman" w:eastAsia="Times New Roman" w:hAnsi="Times New Roman"/>
-          <w:sz w:val="24"/>
-          <w:szCs w:val="24"/>
-          <w:rtl w:val="0"/>
-        </w:rPr>
-        <w:t xml:space="preserve">E-Transaction</w:t>
-      </w:r>
-    </w:p>
-    <w:p>
-      <w:pPr>
-        <w:spacing w:line="360" w:lineRule="auto"/>
-        <w:ind w:left="2160" w:firstLine="0"/>
-        <w:jc w:val="both"/>
-        <w:rPr>
-          <w:rFonts w:ascii="Times New Roman" w:cs="Times New Roman" w:eastAsia="Times New Roman" w:hAnsi="Times New Roman"/>
-          <w:sz w:val="24"/>
-          <w:szCs w:val="24"/>
-        </w:rPr>
-      </w:pPr>
-      <w:r>
-        <w:rPr>
-          <w:rFonts w:ascii="Times New Roman" w:cs="Times New Roman" w:eastAsia="Times New Roman" w:hAnsi="Times New Roman"/>
-          <w:sz w:val="24"/>
-          <w:szCs w:val="24"/>
-          <w:rtl w:val="0"/>
-        </w:rPr>
-        <w:t xml:space="preserve">Buyer and Seller can do cashless payments using e-money such as mobile banking or other e-wallet. companies can also create a separate token that can be exchanged for money to make payments.</w:t>
-      </w:r>
-    </w:p>
-    <w:p>
-      <w:pPr>
-        <w:numPr>
-          <w:ilvl w:val="0"/>
-          <w:numId w:val="1"/>
-        </w:numPr>
-        <w:spacing w:line="360" w:lineRule="auto"/>
-        <w:ind w:left="2160" w:hanging="360"/>
-        <w:jc w:val="both"/>
-        <w:rPr>
-          <w:rFonts w:ascii="Times New Roman" w:cs="Times New Roman" w:eastAsia="Times New Roman" w:hAnsi="Times New Roman"/>
-          <w:sz w:val="24"/>
-          <w:szCs w:val="24"/>
-        </w:rPr>
-      </w:pPr>
-      <w:r>
-        <w:rPr>
-          <w:rFonts w:ascii="Times New Roman" w:cs="Times New Roman" w:eastAsia="Times New Roman" w:hAnsi="Times New Roman"/>
-          <w:sz w:val="24"/>
-          <w:szCs w:val="24"/>
-          <w:rtl w:val="0"/>
-        </w:rPr>
-        <w:t xml:space="preserve">Online Window Shopping</w:t>
-      </w:r>
-    </w:p>
-    <w:p>
-      <w:pPr>
-        <w:spacing w:line="360" w:lineRule="auto"/>
-        <w:ind w:left="2160" w:firstLine="0"/>
-        <w:jc w:val="both"/>
-        <w:rPr>
-          <w:rFonts w:ascii="Times New Roman" w:cs="Times New Roman" w:eastAsia="Times New Roman" w:hAnsi="Times New Roman"/>
-          <w:sz w:val="24"/>
-          <w:szCs w:val="24"/>
-        </w:rPr>
-      </w:pPr>
-      <w:r>
-        <w:rPr>
-          <w:rFonts w:ascii="Times New Roman" w:cs="Times New Roman" w:eastAsia="Times New Roman" w:hAnsi="Times New Roman"/>
-          <w:sz w:val="24"/>
-          <w:szCs w:val="24"/>
-          <w:rtl w:val="0"/>
-        </w:rPr>
-        <w:t xml:space="preserve">Students (buyers) can make the selection of goods or food available online so there is no need for additional queues and fuss in choosing an item or food.</w:t>
-      </w:r>
-    </w:p>
-    <w:p>
-      <w:pPr>
-        <w:numPr>
-          <w:ilvl w:val="0"/>
-          <w:numId w:val="1"/>
-        </w:numPr>
-        <w:spacing w:line="360" w:lineRule="auto"/>
-        <w:ind w:left="2160" w:hanging="360"/>
-        <w:jc w:val="both"/>
-        <w:rPr>
-          <w:rFonts w:ascii="Times New Roman" w:cs="Times New Roman" w:eastAsia="Times New Roman" w:hAnsi="Times New Roman"/>
-          <w:sz w:val="24"/>
-          <w:szCs w:val="24"/>
-          <w:u w:val="none"/>
-        </w:rPr>
-      </w:pPr>
-      <w:r>
-        <w:rPr>
-          <w:rFonts w:ascii="Times New Roman" w:cs="Times New Roman" w:eastAsia="Times New Roman" w:hAnsi="Times New Roman"/>
-          <w:sz w:val="24"/>
-          <w:szCs w:val="24"/>
-          <w:rtl w:val="0"/>
-        </w:rPr>
-        <w:t xml:space="preserve">RFID Validation</w:t>
-      </w:r>
-    </w:p>
-    <w:p>
-      <w:pPr>
-        <w:spacing w:line="360" w:lineRule="auto"/>
-        <w:ind w:left="2160" w:firstLine="0"/>
-        <w:jc w:val="both"/>
-        <w:rPr>
-          <w:rFonts w:ascii="Times New Roman" w:cs="Times New Roman" w:eastAsia="Times New Roman" w:hAnsi="Times New Roman"/>
-          <w:sz w:val="24"/>
-          <w:szCs w:val="24"/>
-        </w:rPr>
-      </w:pPr>
-      <w:r>
-        <w:rPr>
-          <w:rFonts w:ascii="Times New Roman" w:cs="Times New Roman" w:eastAsia="Times New Roman" w:hAnsi="Times New Roman"/>
-          <w:sz w:val="24"/>
-          <w:szCs w:val="24"/>
-          <w:rtl w:val="0"/>
-        </w:rPr>
-        <w:t xml:space="preserve">Using RFID to check or validate orders quickly and accurately.</w:t>
-      </w:r>
-    </w:p>
-    <w:p>
-      <w:pPr>
-        <w:numPr>
-          <w:ilvl w:val="0"/>
-          <w:numId w:val="1"/>
-        </w:numPr>
-        <w:spacing w:line="360" w:lineRule="auto"/>
-        <w:ind w:left="2160" w:hanging="360"/>
-        <w:jc w:val="both"/>
-        <w:rPr>
-          <w:rFonts w:ascii="Times New Roman" w:cs="Times New Roman" w:eastAsia="Times New Roman" w:hAnsi="Times New Roman"/>
-          <w:sz w:val="24"/>
-          <w:szCs w:val="24"/>
-          <w:u w:val="none"/>
-        </w:rPr>
-      </w:pPr>
-      <w:r>
-        <w:rPr>
-          <w:rFonts w:ascii="Times New Roman" w:cs="Times New Roman" w:eastAsia="Times New Roman" w:hAnsi="Times New Roman"/>
-          <w:sz w:val="24"/>
-          <w:szCs w:val="24"/>
-          <w:rtl w:val="0"/>
-        </w:rPr>
-        <w:t xml:space="preserve">Merchant </w:t>
-      </w:r>
-    </w:p>
-    <w:p>
-      <w:pPr>
-        <w:spacing w:line="360" w:lineRule="auto"/>
-        <w:ind w:left="2160" w:firstLine="0"/>
-        <w:jc w:val="both"/>
-        <w:rPr>
-          <w:color w:val="000000"/>
-        </w:rPr>
-      </w:pPr>
-      <w:r>
-        <w:rPr>
-          <w:rFonts w:ascii="Times New Roman" w:cs="Times New Roman" w:eastAsia="Times New Roman" w:hAnsi="Times New Roman"/>
-          <w:sz w:val="24"/>
-          <w:szCs w:val="24"/>
-          <w:rtl w:val="0"/>
-        </w:rPr>
-        <w:t xml:space="preserve">Students who want to sell food or goods can be entrusted in the available canteen by willingly to become a merchant who provides periodic supplies to sellers in the canteen.</w:t>
-      </w:r>
-      <w:r>
-        <w:rPr>
-          <w:rtl w:val="0"/>
-        </w:rPr>
-      </w:r>
-    </w:p>
-    <w:p>
-      <w:pPr>
-        <w:pStyle w:val="Heading4"/>
-        <w:numPr>
-          <w:ilvl w:val="1"/>
-          <w:numId w:val="5"/>
-        </w:numPr>
-        <w:spacing w:line="360" w:lineRule="auto"/>
-        <w:ind w:left="1440" w:hanging="360"/>
-        <w:rPr>
-          <w:rFonts w:ascii="Times New Roman" w:cs="Times New Roman" w:eastAsia="Times New Roman" w:hAnsi="Times New Roman"/>
-          <w:b w:val="1"/>
-          <w:color w:val="000000"/>
-        </w:rPr>
-      </w:pPr>
-      <w:bookmarkStart w:colFirst="0" w:colLast="0" w:name="_eloqcfdq612k" w:id="14"/>
-      <w:bookmarkEnd w:id="14"/>
-      <w:r>
-        <w:rPr>
-          <w:rFonts w:ascii="Times New Roman" w:cs="Times New Roman" w:eastAsia="Times New Roman" w:hAnsi="Times New Roman"/>
-          <w:b w:val="1"/>
-          <w:color w:val="000000"/>
-          <w:rtl w:val="0"/>
-        </w:rPr>
         <w:t xml:space="preserve">Budgeting and Resources</w:t>
       </w:r>
       <w:r>
@@ -3867,7 +6664,7 @@
     </w:p>
     <w:tbl>
       <w:tblPr>
-        <w:tblStyle w:val="Table3"/>
+        <w:tblStyle w:val="Table4"/>
         <w:tblW w:w="10650.0" w:type="dxa"/>
         <w:jc w:val="left"/>
         <w:tblInd w:w="-520.0" w:type="dxa"/>
@@ -4424,8 +7221,8 @@
           <w:szCs w:val="24"/>
         </w:rPr>
       </w:pPr>
-      <w:bookmarkStart w:colFirst="0" w:colLast="0" w:name="_1i2biggb8bgr" w:id="15"/>
-      <w:bookmarkEnd w:id="15"/>
+      <w:bookmarkStart w:colFirst="0" w:colLast="0" w:name="_1i2biggb8bgr" w:id="17"/>
+      <w:bookmarkEnd w:id="17"/>
       <w:r>
         <w:br w:type="page"/>
       </w:r>
@@ -4449,8 +7246,8 @@
           <w:szCs w:val="24"/>
         </w:rPr>
       </w:pPr>
-      <w:bookmarkStart w:colFirst="0" w:colLast="0" w:name="_e4kbx8rlxphl" w:id="16"/>
-      <w:bookmarkEnd w:id="16"/>
+      <w:bookmarkStart w:colFirst="0" w:colLast="0" w:name="_e4kbx8rlxphl" w:id="18"/>
+      <w:bookmarkEnd w:id="18"/>
       <w:r>
         <w:rPr>
           <w:rFonts w:ascii="Times New Roman" w:cs="Times New Roman" w:eastAsia="Times New Roman" w:hAnsi="Times New Roman"/>
@@ -4501,8 +7298,8 @@
           <w:u w:val="none"/>
         </w:rPr>
       </w:pPr>
-      <w:bookmarkStart w:colFirst="0" w:colLast="0" w:name="_utdlydmt9gut" w:id="17"/>
-      <w:bookmarkEnd w:id="17"/>
+      <w:bookmarkStart w:colFirst="0" w:colLast="0" w:name="_utdlydmt9gut" w:id="19"/>
+      <w:bookmarkEnd w:id="19"/>
       <w:r>
         <w:rPr>
           <w:rFonts w:ascii="Times New Roman" w:cs="Times New Roman" w:eastAsia="Times New Roman" w:hAnsi="Times New Roman"/>
@@ -4558,16 +7355,16 @@
           <wp:inline distB="114300" distT="114300" distL="114300" distR="114300">
             <wp:extent cx="4192425" cy="5923426"/>
             <wp:effectExtent b="0" l="0" r="0" t="0"/>
-            <wp:docPr id="8" name="image7.png"/>
+            <wp:docPr id="9" name="image6.png"/>
             <a:graphic>
               <a:graphicData uri="http://schemas.openxmlformats.org/drawingml/2006/picture">
                 <pic:pic>
                   <pic:nvPicPr>
-                    <pic:cNvPr id="0" name="image7.png"/>
+                    <pic:cNvPr id="0" name="image6.png"/>
                     <pic:cNvPicPr preferRelativeResize="0"/>
                   </pic:nvPicPr>
                   <pic:blipFill>
-                    <a:blip r:embed="rId16"/>
+                    <a:blip r:embed="rId18"/>
                     <a:srcRect b="0" l="0" r="0" t="0"/>
                     <a:stretch>
                       <a:fillRect/>
@@ -4605,16 +7402,16 @@
           <wp:inline distB="114300" distT="114300" distL="114300" distR="114300">
             <wp:extent cx="4282321" cy="3807654"/>
             <wp:effectExtent b="0" l="0" r="0" t="0"/>
-            <wp:docPr id="6" name="image6.png"/>
+            <wp:docPr id="7" name="image7.png"/>
             <a:graphic>
               <a:graphicData uri="http://schemas.openxmlformats.org/drawingml/2006/picture">
                 <pic:pic>
                   <pic:nvPicPr>
-                    <pic:cNvPr id="0" name="image6.png"/>
+                    <pic:cNvPr id="0" name="image7.png"/>
                     <pic:cNvPicPr preferRelativeResize="0"/>
                   </pic:nvPicPr>
                   <pic:blipFill>
-                    <a:blip r:embed="rId17"/>
+                    <a:blip r:embed="rId19"/>
                     <a:srcRect b="36815" l="0" r="0" t="0"/>
                     <a:stretch>
                       <a:fillRect/>
@@ -4684,16 +7481,16 @@
           <wp:inline distB="114300" distT="114300" distL="114300" distR="114300">
             <wp:extent cx="4872038" cy="6887216"/>
             <wp:effectExtent b="0" l="0" r="0" t="0"/>
-            <wp:docPr id="4" name="image8.png"/>
+            <wp:docPr id="5" name="image9.png"/>
             <a:graphic>
               <a:graphicData uri="http://schemas.openxmlformats.org/drawingml/2006/picture">
                 <pic:pic>
                   <pic:nvPicPr>
-                    <pic:cNvPr id="0" name="image8.png"/>
+                    <pic:cNvPr id="0" name="image9.png"/>
                     <pic:cNvPicPr preferRelativeResize="0"/>
                   </pic:nvPicPr>
                   <pic:blipFill>
-                    <a:blip r:embed="rId18"/>
+                    <a:blip r:embed="rId20"/>
                     <a:srcRect b="0" l="0" r="0" t="0"/>
                     <a:stretch>
                       <a:fillRect/>
@@ -4751,16 +7548,16 @@
           <wp:inline distB="114300" distT="114300" distL="114300" distR="114300">
             <wp:extent cx="4827474" cy="6423267"/>
             <wp:effectExtent b="0" l="0" r="0" t="0"/>
-            <wp:docPr id="3" name="image2.png"/>
+            <wp:docPr id="4" name="image4.png"/>
             <a:graphic>
               <a:graphicData uri="http://schemas.openxmlformats.org/drawingml/2006/picture">
                 <pic:pic>
                   <pic:nvPicPr>
-                    <pic:cNvPr id="0" name="image2.png"/>
+                    <pic:cNvPr id="0" name="image4.png"/>
                     <pic:cNvPicPr preferRelativeResize="0"/>
                   </pic:nvPicPr>
                   <pic:blipFill>
-                    <a:blip r:embed="rId19"/>
+                    <a:blip r:embed="rId21"/>
                     <a:srcRect b="0" l="0" r="0" t="0"/>
                     <a:stretch>
                       <a:fillRect/>
@@ -4821,6 +7618,21 @@
 </w:ftr>
 </file>
 
+<file path=word/footer2.xml><?xml version="1.0" encoding="utf-8"?>
+<w:ftr xmlns:mc="http://schemas.openxmlformats.org/markup-compatibility/2006" xmlns:o="urn:schemas-microsoft-com:office:office" xmlns:r="http://schemas.openxmlformats.org/officeDocument/2006/relationships" xmlns:m="http://schemas.openxmlformats.org/officeDocument/2006/math" xmlns:v="urn:schemas-microsoft-com:vml" xmlns:wp="http://schemas.openxmlformats.org/drawingml/2006/wordprocessingDrawing" xmlns:w10="urn:schemas-microsoft-com:office:word" xmlns:w="http://schemas.openxmlformats.org/wordprocessingml/2006/main" xmlns:wne="http://schemas.microsoft.com/office/word/2006/wordml" xmlns:sl="http://schemas.openxmlformats.org/schemaLibrary/2006/main" xmlns:a="http://schemas.openxmlformats.org/drawingml/2006/main" xmlns:pic="http://schemas.openxmlformats.org/drawingml/2006/picture" xmlns:c="http://schemas.openxmlformats.org/drawingml/2006/chart" xmlns:lc="http://schemas.openxmlformats.org/drawingml/2006/lockedCanvas" xmlns:dgm="http://schemas.openxmlformats.org/drawingml/2006/diagram" xmlns:wps="http://schemas.microsoft.com/office/word/2010/wordprocessingShape" xmlns:wpg="http://schemas.microsoft.com/office/word/2010/wordprocessingGroup" xmlns:w14="http://schemas.microsoft.com/office/word/2010/wordml" xmlns:w15="http://schemas.microsoft.com/office/word/2012/wordml">
+  <w:p>
+    <w:pPr>
+      <w:rPr/>
+    </w:pPr>
+    <w:r>
+      <w:rPr>
+        <w:rtl w:val="0"/>
+      </w:rPr>
+    </w:r>
+  </w:p>
+</w:ftr>
+</file>
+
 <file path=word/header1.xml><?xml version="1.0" encoding="utf-8"?>
 <w:hdr xmlns:mc="http://schemas.openxmlformats.org/markup-compatibility/2006" xmlns:o="urn:schemas-microsoft-com:office:office" xmlns:r="http://schemas.openxmlformats.org/officeDocument/2006/relationships" xmlns:m="http://schemas.openxmlformats.org/officeDocument/2006/math" xmlns:v="urn:schemas-microsoft-com:vml" xmlns:wp="http://schemas.openxmlformats.org/drawingml/2006/wordprocessingDrawing" xmlns:w10="urn:schemas-microsoft-com:office:word" xmlns:w="http://schemas.openxmlformats.org/wordprocessingml/2006/main" xmlns:wne="http://schemas.microsoft.com/office/word/2006/wordml" xmlns:sl="http://schemas.openxmlformats.org/schemaLibrary/2006/main" xmlns:a="http://schemas.openxmlformats.org/drawingml/2006/main" xmlns:pic="http://schemas.openxmlformats.org/drawingml/2006/picture" xmlns:c="http://schemas.openxmlformats.org/drawingml/2006/chart" xmlns:lc="http://schemas.openxmlformats.org/drawingml/2006/lockedCanvas" xmlns:dgm="http://schemas.openxmlformats.org/drawingml/2006/diagram" xmlns:wps="http://schemas.microsoft.com/office/word/2010/wordprocessingShape" xmlns:wpg="http://schemas.microsoft.com/office/word/2010/wordprocessingGroup" xmlns:w14="http://schemas.microsoft.com/office/word/2010/wordml" xmlns:w15="http://schemas.microsoft.com/office/word/2012/wordml">
   <w:p>
@@ -4830,8 +7642,8 @@
         <w:rFonts w:ascii="Times New Roman" w:cs="Times New Roman" w:eastAsia="Times New Roman" w:hAnsi="Times New Roman"/>
       </w:rPr>
     </w:pPr>
-    <w:bookmarkStart w:colFirst="0" w:colLast="0" w:name="_aobu9jrscngx" w:id="18"/>
-    <w:bookmarkEnd w:id="18"/>
+    <w:bookmarkStart w:colFirst="0" w:colLast="0" w:name="_aobu9jrscngx" w:id="20"/>
+    <w:bookmarkEnd w:id="20"/>
     <w:r>
       <w:rPr>
         <w:rtl w:val="0"/>
@@ -5201,7 +8013,7 @@
   <w:abstractNum w:abstractNumId="4">
     <w:lvl w:ilvl="0">
       <w:start w:val="1"/>
-      <w:numFmt w:val="upperLetter"/>
+      <w:numFmt w:val="decimal"/>
       <w:lvlText w:val="%1."/>
       <w:lvlJc w:val="left"/>
       <w:pPr>
@@ -6287,6 +9099,19 @@
       <w:tblStyleRowBandSize w:val="1"/>
       <w:tblStyleColBandSize w:val="1"/>
       <w:tblCellMar>
+        <w:top w:w="100.0" w:type="dxa"/>
+        <w:left w:w="100.0" w:type="dxa"/>
+        <w:bottom w:w="100.0" w:type="dxa"/>
+        <w:right w:w="100.0" w:type="dxa"/>
+      </w:tblCellMar>
+    </w:tblPr>
+  </w:style>
+  <w:style w:type="table" w:styleId="Table3">
+    <w:basedOn w:val="TableNormal"/>
+    <w:tblPr>
+      <w:tblStyleRowBandSize w:val="1"/>
+      <w:tblStyleColBandSize w:val="1"/>
+      <w:tblCellMar>
         <w:top w:w="0.0" w:type="dxa"/>
         <w:left w:w="10.0" w:type="dxa"/>
         <w:bottom w:w="0.0" w:type="dxa"/>
@@ -6330,7 +9155,7 @@
       <w:tcPr/>
     </w:tblStylePr>
   </w:style>
-  <w:style w:type="table" w:styleId="Table3">
+  <w:style w:type="table" w:styleId="Table4">
     <w:basedOn w:val="TableNormal"/>
     <w:pPr/>
     <w:rPr/>

</xml_diff>